<commit_message>
Display Sorted Functions + San Francisco 49ers added to DB
</commit_message>
<xml_diff>
--- a/Lets Play NFL Football-2/CS1D Fall 2022 Lets Play NFL Football.docx
+++ b/Lets Play NFL Football-2/CS1D Fall 2022 Lets Play NFL Football.docx
@@ -312,13 +312,15 @@
           <w:rFonts w:ascii="Arial" w:hAnsi="Arial" w:cs="Arial"/>
           <w:sz w:val="28"/>
           <w:szCs w:val="24"/>
-        </w:rPr>
-      </w:pPr>
-      <w:r>
-        <w:rPr>
-          <w:rFonts w:ascii="Arial" w:hAnsi="Arial" w:cs="Arial"/>
-          <w:sz w:val="28"/>
-          <w:szCs w:val="24"/>
+          <w:highlight w:val="yellow"/>
+        </w:rPr>
+      </w:pPr>
+      <w:r>
+        <w:rPr>
+          <w:rFonts w:ascii="Arial" w:hAnsi="Arial" w:cs="Arial"/>
+          <w:sz w:val="28"/>
+          <w:szCs w:val="24"/>
+          <w:highlight w:val="yellow"/>
         </w:rPr>
         <w:t>Write at least 10 agile stories (including description, tasks, test</w:t>
       </w:r>
@@ -327,6 +329,7 @@
           <w:rFonts w:ascii="Arial" w:hAnsi="Arial" w:cs="Arial"/>
           <w:sz w:val="28"/>
           <w:szCs w:val="24"/>
+          <w:highlight w:val="yellow"/>
         </w:rPr>
         <w:t xml:space="preserve"> scenarios</w:t>
       </w:r>
@@ -335,6 +338,7 @@
           <w:rFonts w:ascii="Arial" w:hAnsi="Arial" w:cs="Arial"/>
           <w:sz w:val="28"/>
           <w:szCs w:val="24"/>
+          <w:highlight w:val="yellow"/>
         </w:rPr>
         <w:t>, and story points)</w:t>
       </w:r>
@@ -343,6 +347,7 @@
           <w:rFonts w:ascii="Arial" w:hAnsi="Arial" w:cs="Arial"/>
           <w:sz w:val="28"/>
           <w:szCs w:val="24"/>
+          <w:highlight w:val="yellow"/>
         </w:rPr>
         <w:t xml:space="preserve"> before any software development.</w:t>
       </w:r>
@@ -361,13 +366,15 @@
           <w:rFonts w:ascii="Arial" w:hAnsi="Arial" w:cs="Arial"/>
           <w:sz w:val="28"/>
           <w:szCs w:val="28"/>
-        </w:rPr>
-      </w:pPr>
-      <w:r>
-        <w:rPr>
-          <w:rFonts w:ascii="Arial" w:hAnsi="Arial" w:cs="Arial"/>
-          <w:sz w:val="28"/>
-          <w:szCs w:val="28"/>
+          <w:highlight w:val="yellow"/>
+        </w:rPr>
+      </w:pPr>
+      <w:r>
+        <w:rPr>
+          <w:rFonts w:ascii="Arial" w:hAnsi="Arial" w:cs="Arial"/>
+          <w:sz w:val="28"/>
+          <w:szCs w:val="28"/>
+          <w:highlight w:val="yellow"/>
         </w:rPr>
         <w:t xml:space="preserve">Display all the information related to </w:t>
       </w:r>
@@ -376,6 +383,7 @@
           <w:rFonts w:ascii="Arial" w:hAnsi="Arial" w:cs="Arial"/>
           <w:sz w:val="28"/>
           <w:szCs w:val="28"/>
+          <w:highlight w:val="yellow"/>
         </w:rPr>
         <w:t>only one</w:t>
       </w:r>
@@ -384,32 +392,16 @@
           <w:rFonts w:ascii="Arial" w:hAnsi="Arial" w:cs="Arial"/>
           <w:sz w:val="28"/>
           <w:szCs w:val="28"/>
-        </w:rPr>
-        <w:t xml:space="preserve"> </w:t>
-      </w:r>
-      <w:proofErr w:type="gramStart"/>
-      <w:r>
-        <w:rPr>
-          <w:rFonts w:ascii="Arial" w:hAnsi="Arial" w:cs="Arial"/>
-          <w:sz w:val="28"/>
-          <w:szCs w:val="28"/>
-        </w:rPr>
-        <w:t>particular football</w:t>
-      </w:r>
-      <w:proofErr w:type="gramEnd"/>
-      <w:r>
-        <w:rPr>
-          <w:rFonts w:ascii="Arial" w:hAnsi="Arial" w:cs="Arial"/>
-          <w:sz w:val="28"/>
-          <w:szCs w:val="28"/>
-        </w:rPr>
-        <w:t xml:space="preserve"> team (team name, stadium name, seating capacity, location, conference,</w:t>
-      </w:r>
-      <w:r>
-        <w:rPr>
-          <w:rFonts w:ascii="Arial" w:hAnsi="Arial" w:cs="Arial"/>
-          <w:sz w:val="28"/>
-          <w:szCs w:val="28"/>
+          <w:highlight w:val="yellow"/>
+        </w:rPr>
+        <w:t xml:space="preserve"> particular football team (team name, stadium name, seating capacity, location, conference,</w:t>
+      </w:r>
+      <w:r>
+        <w:rPr>
+          <w:rFonts w:ascii="Arial" w:hAnsi="Arial" w:cs="Arial"/>
+          <w:sz w:val="28"/>
+          <w:szCs w:val="28"/>
+          <w:highlight w:val="yellow"/>
         </w:rPr>
         <w:t xml:space="preserve"> division,</w:t>
       </w:r>
@@ -418,6 +410,7 @@
           <w:rFonts w:ascii="Arial" w:hAnsi="Arial" w:cs="Arial"/>
           <w:sz w:val="28"/>
           <w:szCs w:val="28"/>
+          <w:highlight w:val="yellow"/>
         </w:rPr>
         <w:t xml:space="preserve"> surface type, </w:t>
       </w:r>
@@ -426,6 +419,7 @@
           <w:rFonts w:ascii="Arial" w:hAnsi="Arial" w:cs="Arial"/>
           <w:sz w:val="28"/>
           <w:szCs w:val="28"/>
+          <w:highlight w:val="yellow"/>
         </w:rPr>
         <w:t xml:space="preserve">and </w:t>
       </w:r>
@@ -434,6 +428,7 @@
           <w:rFonts w:ascii="Arial" w:hAnsi="Arial" w:cs="Arial"/>
           <w:sz w:val="28"/>
           <w:szCs w:val="28"/>
+          <w:highlight w:val="yellow"/>
         </w:rPr>
         <w:t xml:space="preserve">stadium roof type). </w:t>
       </w:r>
@@ -442,6 +437,7 @@
           <w:rFonts w:ascii="Arial" w:hAnsi="Arial" w:cs="Arial"/>
           <w:sz w:val="28"/>
           <w:szCs w:val="28"/>
+          <w:highlight w:val="yellow"/>
         </w:rPr>
         <w:t>Do not display information related to the other NFL teams.</w:t>
       </w:r>
@@ -460,13 +456,15 @@
           <w:rFonts w:ascii="Arial" w:hAnsi="Arial" w:cs="Arial"/>
           <w:sz w:val="28"/>
           <w:szCs w:val="24"/>
-        </w:rPr>
-      </w:pPr>
-      <w:r>
-        <w:rPr>
-          <w:rFonts w:ascii="Arial" w:hAnsi="Arial" w:cs="Arial"/>
-          <w:sz w:val="28"/>
-          <w:szCs w:val="28"/>
+          <w:highlight w:val="yellow"/>
+        </w:rPr>
+      </w:pPr>
+      <w:r>
+        <w:rPr>
+          <w:rFonts w:ascii="Arial" w:hAnsi="Arial" w:cs="Arial"/>
+          <w:sz w:val="28"/>
+          <w:szCs w:val="28"/>
+          <w:highlight w:val="yellow"/>
         </w:rPr>
         <w:t xml:space="preserve">Display </w:t>
       </w:r>
@@ -475,6 +473,7 @@
           <w:rFonts w:ascii="Arial" w:hAnsi="Arial" w:cs="Arial"/>
           <w:sz w:val="28"/>
           <w:szCs w:val="24"/>
+          <w:highlight w:val="yellow"/>
         </w:rPr>
         <w:t>the</w:t>
       </w:r>
@@ -483,6 +482,7 @@
           <w:rFonts w:ascii="Arial" w:hAnsi="Arial" w:cs="Arial"/>
           <w:sz w:val="28"/>
           <w:szCs w:val="24"/>
+          <w:highlight w:val="yellow"/>
         </w:rPr>
         <w:t xml:space="preserve"> list of the </w:t>
       </w:r>
@@ -491,6 +491,7 @@
           <w:rFonts w:ascii="Arial" w:hAnsi="Arial" w:cs="Arial"/>
           <w:sz w:val="28"/>
           <w:szCs w:val="24"/>
+          <w:highlight w:val="yellow"/>
         </w:rPr>
         <w:t>NFL</w:t>
       </w:r>
@@ -499,6 +500,7 @@
           <w:rFonts w:ascii="Arial" w:hAnsi="Arial" w:cs="Arial"/>
           <w:sz w:val="28"/>
           <w:szCs w:val="24"/>
+          <w:highlight w:val="yellow"/>
         </w:rPr>
         <w:t xml:space="preserve"> </w:t>
       </w:r>
@@ -507,6 +509,7 @@
           <w:rFonts w:ascii="Arial" w:hAnsi="Arial" w:cs="Arial"/>
           <w:sz w:val="28"/>
           <w:szCs w:val="24"/>
+          <w:highlight w:val="yellow"/>
         </w:rPr>
         <w:t>team</w:t>
       </w:r>
@@ -515,6 +518,7 @@
           <w:rFonts w:ascii="Arial" w:hAnsi="Arial" w:cs="Arial"/>
           <w:sz w:val="28"/>
           <w:szCs w:val="24"/>
+          <w:highlight w:val="yellow"/>
         </w:rPr>
         <w:t xml:space="preserve">s </w:t>
       </w:r>
@@ -523,6 +527,7 @@
           <w:rFonts w:ascii="Arial" w:hAnsi="Arial" w:cs="Arial"/>
           <w:sz w:val="28"/>
           <w:szCs w:val="24"/>
+          <w:highlight w:val="yellow"/>
         </w:rPr>
         <w:t xml:space="preserve">sorted </w:t>
       </w:r>
@@ -531,6 +536,7 @@
           <w:rFonts w:ascii="Arial" w:hAnsi="Arial" w:cs="Arial"/>
           <w:sz w:val="28"/>
           <w:szCs w:val="24"/>
+          <w:highlight w:val="yellow"/>
         </w:rPr>
         <w:t xml:space="preserve">by </w:t>
       </w:r>
@@ -539,6 +545,7 @@
           <w:rFonts w:ascii="Arial" w:hAnsi="Arial" w:cs="Arial"/>
           <w:sz w:val="28"/>
           <w:szCs w:val="24"/>
+          <w:highlight w:val="yellow"/>
         </w:rPr>
         <w:t xml:space="preserve">team </w:t>
       </w:r>
@@ -547,6 +554,7 @@
           <w:rFonts w:ascii="Arial" w:hAnsi="Arial" w:cs="Arial"/>
           <w:sz w:val="28"/>
           <w:szCs w:val="24"/>
+          <w:highlight w:val="yellow"/>
         </w:rPr>
         <w:t>name.</w:t>
       </w:r>
@@ -565,13 +573,15 @@
           <w:rFonts w:ascii="Arial" w:hAnsi="Arial" w:cs="Arial"/>
           <w:sz w:val="28"/>
           <w:szCs w:val="24"/>
-        </w:rPr>
-      </w:pPr>
-      <w:r>
-        <w:rPr>
-          <w:rFonts w:ascii="Arial" w:hAnsi="Arial" w:cs="Arial"/>
-          <w:sz w:val="28"/>
-          <w:szCs w:val="28"/>
+          <w:highlight w:val="yellow"/>
+        </w:rPr>
+      </w:pPr>
+      <w:r>
+        <w:rPr>
+          <w:rFonts w:ascii="Arial" w:hAnsi="Arial" w:cs="Arial"/>
+          <w:sz w:val="28"/>
+          <w:szCs w:val="28"/>
+          <w:highlight w:val="yellow"/>
         </w:rPr>
         <w:t xml:space="preserve">Display </w:t>
       </w:r>
@@ -580,22 +590,16 @@
           <w:rFonts w:ascii="Arial" w:hAnsi="Arial" w:cs="Arial"/>
           <w:sz w:val="28"/>
           <w:szCs w:val="24"/>
-        </w:rPr>
-        <w:t>the</w:t>
-      </w:r>
-      <w:r>
-        <w:rPr>
-          <w:rFonts w:ascii="Arial" w:hAnsi="Arial" w:cs="Arial"/>
-          <w:sz w:val="28"/>
-          <w:szCs w:val="24"/>
-        </w:rPr>
-        <w:t xml:space="preserve"> </w:t>
-      </w:r>
-      <w:r>
-        <w:rPr>
-          <w:rFonts w:ascii="Arial" w:hAnsi="Arial" w:cs="Arial"/>
-          <w:sz w:val="28"/>
-          <w:szCs w:val="24"/>
+          <w:highlight w:val="yellow"/>
+        </w:rPr>
+        <w:t xml:space="preserve">the </w:t>
+      </w:r>
+      <w:r>
+        <w:rPr>
+          <w:rFonts w:ascii="Arial" w:hAnsi="Arial" w:cs="Arial"/>
+          <w:sz w:val="28"/>
+          <w:szCs w:val="24"/>
+          <w:highlight w:val="yellow"/>
         </w:rPr>
         <w:t xml:space="preserve">list of </w:t>
       </w:r>
@@ -604,6 +608,7 @@
           <w:rFonts w:ascii="Arial" w:hAnsi="Arial" w:cs="Arial"/>
           <w:sz w:val="28"/>
           <w:szCs w:val="24"/>
+          <w:highlight w:val="yellow"/>
         </w:rPr>
         <w:t>NFL</w:t>
       </w:r>
@@ -612,6 +617,7 @@
           <w:rFonts w:ascii="Arial" w:hAnsi="Arial" w:cs="Arial"/>
           <w:sz w:val="28"/>
           <w:szCs w:val="24"/>
+          <w:highlight w:val="yellow"/>
         </w:rPr>
         <w:t xml:space="preserve"> stadiums </w:t>
       </w:r>
@@ -620,6 +626,7 @@
           <w:rFonts w:ascii="Arial" w:hAnsi="Arial" w:cs="Arial"/>
           <w:sz w:val="28"/>
           <w:szCs w:val="24"/>
+          <w:highlight w:val="yellow"/>
         </w:rPr>
         <w:t xml:space="preserve">and their corresponding team name </w:t>
       </w:r>
@@ -628,6 +635,7 @@
           <w:rFonts w:ascii="Arial" w:hAnsi="Arial" w:cs="Arial"/>
           <w:sz w:val="28"/>
           <w:szCs w:val="24"/>
+          <w:highlight w:val="yellow"/>
         </w:rPr>
         <w:t xml:space="preserve">sorted by </w:t>
       </w:r>
@@ -636,6 +644,7 @@
           <w:rFonts w:ascii="Arial" w:hAnsi="Arial" w:cs="Arial"/>
           <w:sz w:val="28"/>
           <w:szCs w:val="24"/>
+          <w:highlight w:val="yellow"/>
         </w:rPr>
         <w:t>stadium</w:t>
       </w:r>
@@ -644,6 +653,7 @@
           <w:rFonts w:ascii="Arial" w:hAnsi="Arial" w:cs="Arial"/>
           <w:sz w:val="28"/>
           <w:szCs w:val="24"/>
+          <w:highlight w:val="yellow"/>
         </w:rPr>
         <w:t xml:space="preserve"> name.</w:t>
       </w:r>
@@ -662,13 +672,15 @@
           <w:rFonts w:ascii="Arial" w:hAnsi="Arial" w:cs="Arial"/>
           <w:sz w:val="28"/>
           <w:szCs w:val="24"/>
-        </w:rPr>
-      </w:pPr>
-      <w:r>
-        <w:rPr>
-          <w:rFonts w:ascii="Arial" w:hAnsi="Arial" w:cs="Arial"/>
-          <w:sz w:val="28"/>
-          <w:szCs w:val="28"/>
+          <w:highlight w:val="yellow"/>
+        </w:rPr>
+      </w:pPr>
+      <w:r>
+        <w:rPr>
+          <w:rFonts w:ascii="Arial" w:hAnsi="Arial" w:cs="Arial"/>
+          <w:sz w:val="28"/>
+          <w:szCs w:val="28"/>
+          <w:highlight w:val="yellow"/>
         </w:rPr>
         <w:t xml:space="preserve">Display </w:t>
       </w:r>
@@ -677,14 +689,52 @@
           <w:rFonts w:ascii="Arial" w:hAnsi="Arial" w:cs="Arial"/>
           <w:sz w:val="28"/>
           <w:szCs w:val="24"/>
-        </w:rPr>
-        <w:t>the</w:t>
-      </w:r>
-      <w:r>
-        <w:rPr>
-          <w:rFonts w:ascii="Arial" w:hAnsi="Arial" w:cs="Arial"/>
-          <w:sz w:val="28"/>
-          <w:szCs w:val="24"/>
+          <w:highlight w:val="yellow"/>
+        </w:rPr>
+        <w:t xml:space="preserve">the </w:t>
+      </w:r>
+      <w:r>
+        <w:rPr>
+          <w:rFonts w:ascii="Arial" w:hAnsi="Arial" w:cs="Arial"/>
+          <w:sz w:val="28"/>
+          <w:szCs w:val="24"/>
+          <w:highlight w:val="yellow"/>
+        </w:rPr>
+        <w:t xml:space="preserve">list of </w:t>
+      </w:r>
+      <w:r>
+        <w:rPr>
+          <w:rFonts w:ascii="Arial" w:hAnsi="Arial" w:cs="Arial"/>
+          <w:sz w:val="28"/>
+          <w:szCs w:val="24"/>
+          <w:highlight w:val="yellow"/>
+        </w:rPr>
+        <w:t xml:space="preserve">only the </w:t>
+      </w:r>
+      <w:r>
+        <w:rPr>
+          <w:rFonts w:ascii="Arial" w:hAnsi="Arial" w:cs="Arial"/>
+          <w:sz w:val="28"/>
+          <w:szCs w:val="24"/>
+          <w:highlight w:val="yellow"/>
+        </w:rPr>
+        <w:t xml:space="preserve">American </w:t>
+      </w:r>
+      <w:r>
+        <w:rPr>
+          <w:rFonts w:ascii="Arial" w:hAnsi="Arial" w:cs="Arial"/>
+          <w:sz w:val="28"/>
+          <w:szCs w:val="24"/>
+          <w:highlight w:val="yellow"/>
+        </w:rPr>
+        <w:t>Football Conference</w:t>
+      </w:r>
+      <w:r>
+        <w:rPr>
+          <w:rFonts w:ascii="Arial" w:hAnsi="Arial" w:cs="Arial"/>
+          <w:sz w:val="28"/>
+          <w:szCs w:val="24"/>
+          <w:highlight w:val="yellow"/>
         </w:rPr>
         <w:t xml:space="preserve"> </w:t>
       </w:r>
@@ -693,46 +743,7 @@
           <w:rFonts w:ascii="Arial" w:hAnsi="Arial" w:cs="Arial"/>
           <w:sz w:val="28"/>
           <w:szCs w:val="24"/>
-        </w:rPr>
-        <w:t xml:space="preserve">list of </w:t>
-      </w:r>
-      <w:r>
-        <w:rPr>
-          <w:rFonts w:ascii="Arial" w:hAnsi="Arial" w:cs="Arial"/>
-          <w:sz w:val="28"/>
-          <w:szCs w:val="24"/>
-        </w:rPr>
-        <w:t xml:space="preserve">only the </w:t>
-      </w:r>
-      <w:r>
-        <w:rPr>
-          <w:rFonts w:ascii="Arial" w:hAnsi="Arial" w:cs="Arial"/>
-          <w:sz w:val="28"/>
-          <w:szCs w:val="24"/>
-        </w:rPr>
-        <w:t xml:space="preserve">American </w:t>
-      </w:r>
-      <w:r>
-        <w:rPr>
-          <w:rFonts w:ascii="Arial" w:hAnsi="Arial" w:cs="Arial"/>
-          <w:sz w:val="28"/>
-          <w:szCs w:val="24"/>
-        </w:rPr>
-        <w:t>Football Conference</w:t>
-      </w:r>
-      <w:r>
-        <w:rPr>
-          <w:rFonts w:ascii="Arial" w:hAnsi="Arial" w:cs="Arial"/>
-          <w:sz w:val="28"/>
-          <w:szCs w:val="24"/>
-        </w:rPr>
-        <w:t xml:space="preserve"> </w:t>
-      </w:r>
-      <w:r>
-        <w:rPr>
-          <w:rFonts w:ascii="Arial" w:hAnsi="Arial" w:cs="Arial"/>
-          <w:sz w:val="28"/>
-          <w:szCs w:val="24"/>
+          <w:highlight w:val="yellow"/>
         </w:rPr>
         <w:t xml:space="preserve">teams </w:t>
       </w:r>
@@ -741,6 +752,7 @@
           <w:rFonts w:ascii="Arial" w:hAnsi="Arial" w:cs="Arial"/>
           <w:sz w:val="28"/>
           <w:szCs w:val="24"/>
+          <w:highlight w:val="yellow"/>
         </w:rPr>
         <w:t>sorted by team name.</w:t>
       </w:r>
@@ -749,6 +761,7 @@
           <w:rFonts w:ascii="Arial" w:hAnsi="Arial" w:cs="Arial"/>
           <w:sz w:val="28"/>
           <w:szCs w:val="24"/>
+          <w:highlight w:val="yellow"/>
         </w:rPr>
         <w:t xml:space="preserve"> The National Football Conference teams should not be displayed.</w:t>
       </w:r>
@@ -767,13 +780,15 @@
           <w:rFonts w:ascii="Arial" w:hAnsi="Arial" w:cs="Arial"/>
           <w:sz w:val="28"/>
           <w:szCs w:val="24"/>
-        </w:rPr>
-      </w:pPr>
-      <w:r>
-        <w:rPr>
-          <w:rFonts w:ascii="Arial" w:hAnsi="Arial" w:cs="Arial"/>
-          <w:sz w:val="28"/>
-          <w:szCs w:val="28"/>
+          <w:highlight w:val="yellow"/>
+        </w:rPr>
+      </w:pPr>
+      <w:r>
+        <w:rPr>
+          <w:rFonts w:ascii="Arial" w:hAnsi="Arial" w:cs="Arial"/>
+          <w:sz w:val="28"/>
+          <w:szCs w:val="28"/>
+          <w:highlight w:val="yellow"/>
         </w:rPr>
         <w:t xml:space="preserve">Display </w:t>
       </w:r>
@@ -782,16 +797,9 @@
           <w:rFonts w:ascii="Arial" w:hAnsi="Arial" w:cs="Arial"/>
           <w:sz w:val="28"/>
           <w:szCs w:val="24"/>
-        </w:rPr>
-        <w:t>the</w:t>
-      </w:r>
-      <w:r>
-        <w:rPr>
-          <w:rFonts w:ascii="Arial" w:hAnsi="Arial" w:cs="Arial"/>
-          <w:sz w:val="28"/>
-          <w:szCs w:val="24"/>
-        </w:rPr>
-        <w:t xml:space="preserve"> list of only the National Football Conference teams sorted by team name. The American Football Conference teams should not be displayed.</w:t>
+          <w:highlight w:val="yellow"/>
+        </w:rPr>
+        <w:t>the list of only the National Football Conference teams sorted by team name. The American Football Conference teams should not be displayed.</w:t>
       </w:r>
     </w:p>
     <w:p>
@@ -808,13 +816,15 @@
           <w:rFonts w:ascii="Arial" w:hAnsi="Arial" w:cs="Arial"/>
           <w:sz w:val="28"/>
           <w:szCs w:val="24"/>
-        </w:rPr>
-      </w:pPr>
-      <w:r>
-        <w:rPr>
-          <w:rFonts w:ascii="Arial" w:hAnsi="Arial" w:cs="Arial"/>
-          <w:sz w:val="28"/>
-          <w:szCs w:val="28"/>
+          <w:highlight w:val="yellow"/>
+        </w:rPr>
+      </w:pPr>
+      <w:r>
+        <w:rPr>
+          <w:rFonts w:ascii="Arial" w:hAnsi="Arial" w:cs="Arial"/>
+          <w:sz w:val="28"/>
+          <w:szCs w:val="28"/>
+          <w:highlight w:val="yellow"/>
         </w:rPr>
         <w:t xml:space="preserve">Display </w:t>
       </w:r>
@@ -823,46 +833,16 @@
           <w:rFonts w:ascii="Arial" w:hAnsi="Arial" w:cs="Arial"/>
           <w:sz w:val="28"/>
           <w:szCs w:val="24"/>
-        </w:rPr>
-        <w:t>the</w:t>
-      </w:r>
-      <w:r>
-        <w:rPr>
-          <w:rFonts w:ascii="Arial" w:hAnsi="Arial" w:cs="Arial"/>
-          <w:sz w:val="28"/>
-          <w:szCs w:val="24"/>
-        </w:rPr>
-        <w:t xml:space="preserve"> list of only the </w:t>
-      </w:r>
-      <w:r>
-        <w:rPr>
-          <w:rFonts w:ascii="Arial" w:hAnsi="Arial" w:cs="Arial"/>
-          <w:sz w:val="28"/>
-          <w:szCs w:val="24"/>
-        </w:rPr>
-        <w:t>NFC North</w:t>
-      </w:r>
-      <w:r>
-        <w:rPr>
-          <w:rFonts w:ascii="Arial" w:hAnsi="Arial" w:cs="Arial"/>
-          <w:sz w:val="28"/>
-          <w:szCs w:val="24"/>
-        </w:rPr>
-        <w:t xml:space="preserve"> teams sorted by team name. </w:t>
-      </w:r>
-      <w:r>
-        <w:rPr>
-          <w:rFonts w:ascii="Arial" w:hAnsi="Arial" w:cs="Arial"/>
-          <w:sz w:val="28"/>
-          <w:szCs w:val="24"/>
-        </w:rPr>
-        <w:t xml:space="preserve"> </w:t>
-      </w:r>
-      <w:r>
-        <w:rPr>
-          <w:rFonts w:ascii="Arial" w:hAnsi="Arial" w:cs="Arial"/>
-          <w:sz w:val="28"/>
-          <w:szCs w:val="24"/>
+          <w:highlight w:val="yellow"/>
+        </w:rPr>
+        <w:t xml:space="preserve">the list of only the NFC North teams sorted by team name.  </w:t>
+      </w:r>
+      <w:r>
+        <w:rPr>
+          <w:rFonts w:ascii="Arial" w:hAnsi="Arial" w:cs="Arial"/>
+          <w:sz w:val="28"/>
+          <w:szCs w:val="24"/>
+          <w:highlight w:val="yellow"/>
         </w:rPr>
         <w:t>No other teams should be displayed.</w:t>
       </w:r>
@@ -888,6 +868,7 @@
           <w:rFonts w:ascii="Arial" w:hAnsi="Arial" w:cs="Arial"/>
           <w:sz w:val="28"/>
           <w:szCs w:val="28"/>
+          <w:highlight w:val="yellow"/>
         </w:rPr>
         <w:t xml:space="preserve">Display </w:t>
       </w:r>
@@ -896,14 +877,61 @@
           <w:rFonts w:ascii="Arial" w:hAnsi="Arial" w:cs="Arial"/>
           <w:sz w:val="28"/>
           <w:szCs w:val="24"/>
-        </w:rPr>
-        <w:t>the</w:t>
-      </w:r>
-      <w:r>
-        <w:rPr>
-          <w:rFonts w:ascii="Arial" w:hAnsi="Arial" w:cs="Arial"/>
-          <w:sz w:val="28"/>
-          <w:szCs w:val="24"/>
+          <w:highlight w:val="yellow"/>
+        </w:rPr>
+        <w:t xml:space="preserve">the </w:t>
+      </w:r>
+      <w:r>
+        <w:rPr>
+          <w:rFonts w:ascii="Arial" w:hAnsi="Arial" w:cs="Arial"/>
+          <w:sz w:val="28"/>
+          <w:szCs w:val="24"/>
+          <w:highlight w:val="yellow"/>
+        </w:rPr>
+        <w:t xml:space="preserve">list of </w:t>
+      </w:r>
+      <w:r>
+        <w:rPr>
+          <w:rFonts w:ascii="Arial" w:hAnsi="Arial" w:cs="Arial"/>
+          <w:sz w:val="28"/>
+          <w:szCs w:val="24"/>
+          <w:highlight w:val="yellow"/>
+        </w:rPr>
+        <w:t xml:space="preserve">only the </w:t>
+      </w:r>
+      <w:r>
+        <w:rPr>
+          <w:rFonts w:ascii="Arial" w:hAnsi="Arial" w:cs="Arial"/>
+          <w:sz w:val="28"/>
+          <w:szCs w:val="24"/>
+          <w:highlight w:val="yellow"/>
+        </w:rPr>
+        <w:t xml:space="preserve">stadiums that have </w:t>
+      </w:r>
+      <w:r>
+        <w:rPr>
+          <w:rFonts w:ascii="Arial" w:hAnsi="Arial" w:cs="Arial"/>
+          <w:sz w:val="28"/>
+          <w:szCs w:val="24"/>
+          <w:highlight w:val="yellow"/>
+        </w:rPr>
+        <w:t>a</w:t>
+      </w:r>
+      <w:r>
+        <w:rPr>
+          <w:rFonts w:ascii="Arial" w:hAnsi="Arial" w:cs="Arial"/>
+          <w:sz w:val="28"/>
+          <w:szCs w:val="24"/>
+          <w:highlight w:val="yellow"/>
+        </w:rPr>
+        <w:t>n</w:t>
+      </w:r>
+      <w:r>
+        <w:rPr>
+          <w:rFonts w:ascii="Arial" w:hAnsi="Arial" w:cs="Arial"/>
+          <w:sz w:val="28"/>
+          <w:szCs w:val="24"/>
+          <w:highlight w:val="yellow"/>
         </w:rPr>
         <w:t xml:space="preserve"> </w:t>
       </w:r>
@@ -912,46 +940,34 @@
           <w:rFonts w:ascii="Arial" w:hAnsi="Arial" w:cs="Arial"/>
           <w:sz w:val="28"/>
           <w:szCs w:val="24"/>
-        </w:rPr>
-        <w:t xml:space="preserve">list of </w:t>
-      </w:r>
-      <w:r>
-        <w:rPr>
-          <w:rFonts w:ascii="Arial" w:hAnsi="Arial" w:cs="Arial"/>
-          <w:sz w:val="28"/>
-          <w:szCs w:val="24"/>
-        </w:rPr>
-        <w:t xml:space="preserve">only the </w:t>
-      </w:r>
-      <w:r>
-        <w:rPr>
-          <w:rFonts w:ascii="Arial" w:hAnsi="Arial" w:cs="Arial"/>
-          <w:sz w:val="28"/>
-          <w:szCs w:val="24"/>
-        </w:rPr>
-        <w:t xml:space="preserve">stadiums that have </w:t>
-      </w:r>
-      <w:r>
-        <w:rPr>
-          <w:rFonts w:ascii="Arial" w:hAnsi="Arial" w:cs="Arial"/>
-          <w:sz w:val="28"/>
-          <w:szCs w:val="24"/>
-        </w:rPr>
-        <w:t>a</w:t>
-      </w:r>
-      <w:r>
-        <w:rPr>
-          <w:rFonts w:ascii="Arial" w:hAnsi="Arial" w:cs="Arial"/>
-          <w:sz w:val="28"/>
-          <w:szCs w:val="24"/>
-        </w:rPr>
-        <w:t>n</w:t>
-      </w:r>
-      <w:r>
-        <w:rPr>
-          <w:rFonts w:ascii="Arial" w:hAnsi="Arial" w:cs="Arial"/>
-          <w:sz w:val="28"/>
-          <w:szCs w:val="24"/>
+          <w:highlight w:val="yellow"/>
+        </w:rPr>
+        <w:t>“</w:t>
+      </w:r>
+      <w:r>
+        <w:rPr>
+          <w:rFonts w:ascii="Arial" w:hAnsi="Arial" w:cs="Arial"/>
+          <w:sz w:val="28"/>
+          <w:szCs w:val="24"/>
+          <w:highlight w:val="yellow"/>
+        </w:rPr>
+        <w:t>open</w:t>
+      </w:r>
+      <w:r>
+        <w:rPr>
+          <w:rFonts w:ascii="Arial" w:hAnsi="Arial" w:cs="Arial"/>
+          <w:sz w:val="28"/>
+          <w:szCs w:val="24"/>
+          <w:highlight w:val="yellow"/>
+        </w:rPr>
+        <w:t>”</w:t>
+      </w:r>
+      <w:r>
+        <w:rPr>
+          <w:rFonts w:ascii="Arial" w:hAnsi="Arial" w:cs="Arial"/>
+          <w:sz w:val="28"/>
+          <w:szCs w:val="24"/>
+          <w:highlight w:val="yellow"/>
         </w:rPr>
         <w:t xml:space="preserve"> </w:t>
       </w:r>
@@ -960,30 +976,16 @@
           <w:rFonts w:ascii="Arial" w:hAnsi="Arial" w:cs="Arial"/>
           <w:sz w:val="28"/>
           <w:szCs w:val="24"/>
-        </w:rPr>
-        <w:t>“</w:t>
-      </w:r>
-      <w:r>
-        <w:rPr>
-          <w:rFonts w:ascii="Arial" w:hAnsi="Arial" w:cs="Arial"/>
-          <w:sz w:val="28"/>
-          <w:szCs w:val="24"/>
-        </w:rPr>
-        <w:t>open</w:t>
-      </w:r>
-      <w:r>
-        <w:rPr>
-          <w:rFonts w:ascii="Arial" w:hAnsi="Arial" w:cs="Arial"/>
-          <w:sz w:val="28"/>
-          <w:szCs w:val="24"/>
-        </w:rPr>
-        <w:t>”</w:t>
-      </w:r>
-      <w:r>
-        <w:rPr>
-          <w:rFonts w:ascii="Arial" w:hAnsi="Arial" w:cs="Arial"/>
-          <w:sz w:val="28"/>
-          <w:szCs w:val="24"/>
+          <w:highlight w:val="yellow"/>
+        </w:rPr>
+        <w:t>stadium roof type</w:t>
+      </w:r>
+      <w:r>
+        <w:rPr>
+          <w:rFonts w:ascii="Arial" w:hAnsi="Arial" w:cs="Arial"/>
+          <w:sz w:val="28"/>
+          <w:szCs w:val="24"/>
+          <w:highlight w:val="yellow"/>
         </w:rPr>
         <w:t xml:space="preserve"> </w:t>
       </w:r>
@@ -992,14 +994,52 @@
           <w:rFonts w:ascii="Arial" w:hAnsi="Arial" w:cs="Arial"/>
           <w:sz w:val="28"/>
           <w:szCs w:val="24"/>
-        </w:rPr>
-        <w:t>stadium roof type</w:t>
-      </w:r>
-      <w:r>
-        <w:rPr>
-          <w:rFonts w:ascii="Arial" w:hAnsi="Arial" w:cs="Arial"/>
-          <w:sz w:val="28"/>
-          <w:szCs w:val="24"/>
+          <w:highlight w:val="yellow"/>
+        </w:rPr>
+        <w:t xml:space="preserve">and their corresponding team name </w:t>
+      </w:r>
+      <w:r>
+        <w:rPr>
+          <w:rFonts w:ascii="Arial" w:hAnsi="Arial" w:cs="Arial"/>
+          <w:sz w:val="28"/>
+          <w:szCs w:val="24"/>
+          <w:highlight w:val="yellow"/>
+        </w:rPr>
+        <w:t xml:space="preserve">sorted by </w:t>
+      </w:r>
+      <w:r>
+        <w:rPr>
+          <w:rFonts w:ascii="Arial" w:hAnsi="Arial" w:cs="Arial"/>
+          <w:sz w:val="28"/>
+          <w:szCs w:val="24"/>
+          <w:highlight w:val="yellow"/>
+        </w:rPr>
+        <w:t>stadium</w:t>
+      </w:r>
+      <w:r>
+        <w:rPr>
+          <w:rFonts w:ascii="Arial" w:hAnsi="Arial" w:cs="Arial"/>
+          <w:sz w:val="28"/>
+          <w:szCs w:val="24"/>
+          <w:highlight w:val="yellow"/>
+        </w:rPr>
+        <w:t xml:space="preserve"> name</w:t>
+      </w:r>
+      <w:r>
+        <w:rPr>
+          <w:rFonts w:ascii="Arial" w:hAnsi="Arial" w:cs="Arial"/>
+          <w:sz w:val="28"/>
+          <w:szCs w:val="24"/>
+          <w:highlight w:val="yellow"/>
+        </w:rPr>
+        <w:t>.</w:t>
+      </w:r>
+      <w:r>
+        <w:rPr>
+          <w:rFonts w:ascii="Arial" w:hAnsi="Arial" w:cs="Arial"/>
+          <w:sz w:val="28"/>
+          <w:szCs w:val="24"/>
+          <w:highlight w:val="yellow"/>
         </w:rPr>
         <w:t xml:space="preserve"> </w:t>
       </w:r>
@@ -1008,46 +1048,7 @@
           <w:rFonts w:ascii="Arial" w:hAnsi="Arial" w:cs="Arial"/>
           <w:sz w:val="28"/>
           <w:szCs w:val="24"/>
-        </w:rPr>
-        <w:t xml:space="preserve">and their corresponding team name </w:t>
-      </w:r>
-      <w:r>
-        <w:rPr>
-          <w:rFonts w:ascii="Arial" w:hAnsi="Arial" w:cs="Arial"/>
-          <w:sz w:val="28"/>
-          <w:szCs w:val="24"/>
-        </w:rPr>
-        <w:t xml:space="preserve">sorted by </w:t>
-      </w:r>
-      <w:r>
-        <w:rPr>
-          <w:rFonts w:ascii="Arial" w:hAnsi="Arial" w:cs="Arial"/>
-          <w:sz w:val="28"/>
-          <w:szCs w:val="24"/>
-        </w:rPr>
-        <w:t>stadium</w:t>
-      </w:r>
-      <w:r>
-        <w:rPr>
-          <w:rFonts w:ascii="Arial" w:hAnsi="Arial" w:cs="Arial"/>
-          <w:sz w:val="28"/>
-          <w:szCs w:val="24"/>
-        </w:rPr>
-        <w:t xml:space="preserve"> name.</w:t>
-      </w:r>
-      <w:r>
-        <w:rPr>
-          <w:rFonts w:ascii="Arial" w:hAnsi="Arial" w:cs="Arial"/>
-          <w:sz w:val="28"/>
-          <w:szCs w:val="24"/>
-        </w:rPr>
-        <w:t xml:space="preserve"> </w:t>
-      </w:r>
-      <w:r>
-        <w:rPr>
-          <w:rFonts w:ascii="Arial" w:hAnsi="Arial" w:cs="Arial"/>
-          <w:sz w:val="28"/>
-          <w:szCs w:val="24"/>
+          <w:highlight w:val="yellow"/>
         </w:rPr>
         <w:t>Display the number of</w:t>
       </w:r>
@@ -1056,14 +1057,25 @@
           <w:rFonts w:ascii="Arial" w:hAnsi="Arial" w:cs="Arial"/>
           <w:sz w:val="28"/>
           <w:szCs w:val="24"/>
-        </w:rPr>
-        <w:t xml:space="preserve"> stadiums have an “open” roof</w:t>
-      </w:r>
-      <w:r>
-        <w:rPr>
-          <w:rFonts w:ascii="Arial" w:hAnsi="Arial" w:cs="Arial"/>
-          <w:sz w:val="28"/>
-          <w:szCs w:val="28"/>
+          <w:highlight w:val="yellow"/>
+        </w:rPr>
+        <w:t xml:space="preserve"> stadiums have an “</w:t>
+      </w:r>
+      <w:r>
+        <w:rPr>
+          <w:rFonts w:ascii="Arial" w:hAnsi="Arial" w:cs="Arial"/>
+          <w:sz w:val="28"/>
+          <w:szCs w:val="24"/>
+          <w:highlight w:val="yellow"/>
+        </w:rPr>
+        <w:t>open” roof</w:t>
+      </w:r>
+      <w:r>
+        <w:rPr>
+          <w:rFonts w:ascii="Arial" w:hAnsi="Arial" w:cs="Arial"/>
+          <w:sz w:val="28"/>
+          <w:szCs w:val="28"/>
+          <w:highlight w:val="yellow"/>
         </w:rPr>
         <w:t xml:space="preserve">. If two teams use the same stadium, count the </w:t>
       </w:r>
@@ -1072,6 +1084,7 @@
           <w:rFonts w:ascii="Arial" w:hAnsi="Arial" w:cs="Arial"/>
           <w:sz w:val="28"/>
           <w:szCs w:val="24"/>
+          <w:highlight w:val="yellow"/>
         </w:rPr>
         <w:t>“open” roof</w:t>
       </w:r>
@@ -1080,9 +1093,23 @@
           <w:rFonts w:ascii="Arial" w:hAnsi="Arial" w:cs="Arial"/>
           <w:sz w:val="28"/>
           <w:szCs w:val="28"/>
+          <w:highlight w:val="yellow"/>
         </w:rPr>
         <w:t xml:space="preserve"> just once.</w:t>
       </w:r>
+    </w:p>
+    <w:p>
+      <w:pPr>
+        <w:pStyle w:val="ListParagraph"/>
+        <w:autoSpaceDE w:val="0"/>
+        <w:autoSpaceDN w:val="0"/>
+        <w:adjustRightInd w:val="0"/>
+        <w:rPr>
+          <w:rFonts w:ascii="Arial" w:hAnsi="Arial" w:cs="Arial"/>
+          <w:sz w:val="28"/>
+          <w:szCs w:val="28"/>
+        </w:rPr>
+      </w:pPr>
     </w:p>
     <w:p>
       <w:pPr>
@@ -1098,13 +1125,15 @@
           <w:rFonts w:ascii="Arial" w:hAnsi="Arial" w:cs="Arial"/>
           <w:sz w:val="28"/>
           <w:szCs w:val="24"/>
-        </w:rPr>
-      </w:pPr>
-      <w:r>
-        <w:rPr>
-          <w:rFonts w:ascii="Arial" w:hAnsi="Arial" w:cs="Arial"/>
-          <w:sz w:val="28"/>
-          <w:szCs w:val="24"/>
+          <w:highlight w:val="yellow"/>
+        </w:rPr>
+      </w:pPr>
+      <w:r>
+        <w:rPr>
+          <w:rFonts w:ascii="Arial" w:hAnsi="Arial" w:cs="Arial"/>
+          <w:sz w:val="28"/>
+          <w:szCs w:val="24"/>
+          <w:highlight w:val="yellow"/>
         </w:rPr>
         <w:t>Display the list of NFL stadiums and corresponding teams in chronological order by date opened.</w:t>
       </w:r>
@@ -1130,6 +1159,7 @@
           <w:rFonts w:ascii="Arial" w:hAnsi="Arial" w:cs="Arial"/>
           <w:sz w:val="28"/>
           <w:szCs w:val="28"/>
+          <w:highlight w:val="yellow"/>
         </w:rPr>
         <w:t xml:space="preserve">Display </w:t>
       </w:r>
@@ -1138,14 +1168,68 @@
           <w:rFonts w:ascii="Arial" w:hAnsi="Arial" w:cs="Arial"/>
           <w:sz w:val="28"/>
           <w:szCs w:val="24"/>
-        </w:rPr>
-        <w:t>the</w:t>
-      </w:r>
-      <w:r>
-        <w:rPr>
-          <w:rFonts w:ascii="Arial" w:hAnsi="Arial" w:cs="Arial"/>
-          <w:sz w:val="28"/>
-          <w:szCs w:val="24"/>
+          <w:highlight w:val="yellow"/>
+        </w:rPr>
+        <w:t xml:space="preserve">the </w:t>
+      </w:r>
+      <w:r>
+        <w:rPr>
+          <w:rFonts w:ascii="Arial" w:hAnsi="Arial" w:cs="Arial"/>
+          <w:sz w:val="28"/>
+          <w:szCs w:val="28"/>
+          <w:highlight w:val="yellow"/>
+        </w:rPr>
+        <w:t>list of NFL stadiums and their corresponding team names sorted by seating capacity (smallest to larges</w:t>
+      </w:r>
+      <w:r>
+        <w:rPr>
+          <w:rFonts w:ascii="Arial" w:hAnsi="Arial" w:cs="Arial"/>
+          <w:sz w:val="28"/>
+          <w:szCs w:val="28"/>
+        </w:rPr>
+        <w:t>t).</w:t>
+      </w:r>
+      <w:r>
+        <w:rPr>
+          <w:rFonts w:ascii="Arial" w:hAnsi="Arial" w:cs="Arial"/>
+          <w:sz w:val="28"/>
+          <w:szCs w:val="28"/>
+        </w:rPr>
+        <w:t xml:space="preserve">  </w:t>
+      </w:r>
+      <w:r>
+        <w:rPr>
+          <w:rFonts w:ascii="Arial" w:hAnsi="Arial" w:cs="Arial"/>
+          <w:sz w:val="28"/>
+          <w:szCs w:val="28"/>
+          <w:highlight w:val="yellow"/>
+        </w:rPr>
+        <w:t>Be sure to display seating capacity</w:t>
+      </w:r>
+      <w:r>
+        <w:rPr>
+          <w:rFonts w:ascii="Arial" w:hAnsi="Arial" w:cs="Arial"/>
+          <w:sz w:val="28"/>
+          <w:szCs w:val="28"/>
+          <w:highlight w:val="yellow"/>
+        </w:rPr>
+        <w:t xml:space="preserve">.  </w:t>
+      </w:r>
+      <w:r>
+        <w:rPr>
+          <w:rFonts w:ascii="Arial" w:hAnsi="Arial" w:cs="Arial"/>
+          <w:sz w:val="28"/>
+          <w:szCs w:val="28"/>
+          <w:highlight w:val="red"/>
+        </w:rPr>
+        <w:t>Display the total capacity of all NFL teams.</w:t>
+      </w:r>
+      <w:r>
+        <w:rPr>
+          <w:rFonts w:ascii="Arial" w:hAnsi="Arial" w:cs="Arial"/>
+          <w:sz w:val="28"/>
+          <w:szCs w:val="28"/>
+          <w:highlight w:val="red"/>
         </w:rPr>
         <w:t xml:space="preserve"> </w:t>
       </w:r>
@@ -1154,22 +1238,16 @@
           <w:rFonts w:ascii="Arial" w:hAnsi="Arial" w:cs="Arial"/>
           <w:sz w:val="28"/>
           <w:szCs w:val="28"/>
-        </w:rPr>
-        <w:t>list of NFL stadiums and their corresponding team names sorted by seating capacity (smallest to largest).  Be sure to display seating capacity.  Display the total capacity of all NFL teams.</w:t>
-      </w:r>
-      <w:r>
-        <w:rPr>
-          <w:rFonts w:ascii="Arial" w:hAnsi="Arial" w:cs="Arial"/>
-          <w:sz w:val="28"/>
-          <w:szCs w:val="28"/>
-        </w:rPr>
-        <w:t xml:space="preserve"> If two team</w:t>
-      </w:r>
-      <w:r>
-        <w:rPr>
-          <w:rFonts w:ascii="Arial" w:hAnsi="Arial" w:cs="Arial"/>
-          <w:sz w:val="28"/>
-          <w:szCs w:val="28"/>
+          <w:highlight w:val="red"/>
+        </w:rPr>
+        <w:t>If two team</w:t>
+      </w:r>
+      <w:r>
+        <w:rPr>
+          <w:rFonts w:ascii="Arial" w:hAnsi="Arial" w:cs="Arial"/>
+          <w:sz w:val="28"/>
+          <w:szCs w:val="28"/>
+          <w:highlight w:val="red"/>
         </w:rPr>
         <w:t>s</w:t>
       </w:r>
@@ -1178,6 +1256,7 @@
           <w:rFonts w:ascii="Arial" w:hAnsi="Arial" w:cs="Arial"/>
           <w:sz w:val="28"/>
           <w:szCs w:val="28"/>
+          <w:highlight w:val="red"/>
         </w:rPr>
         <w:t xml:space="preserve"> use the same stadium, count the capacity of the stadium only once.</w:t>
       </w:r>
@@ -1196,13 +1275,15 @@
           <w:rFonts w:ascii="Arial" w:hAnsi="Arial" w:cs="Arial"/>
           <w:sz w:val="28"/>
           <w:szCs w:val="24"/>
-        </w:rPr>
-      </w:pPr>
-      <w:r>
-        <w:rPr>
-          <w:rFonts w:ascii="Arial" w:hAnsi="Arial" w:cs="Arial"/>
-          <w:sz w:val="28"/>
-          <w:szCs w:val="28"/>
+          <w:highlight w:val="yellow"/>
+        </w:rPr>
+      </w:pPr>
+      <w:r>
+        <w:rPr>
+          <w:rFonts w:ascii="Arial" w:hAnsi="Arial" w:cs="Arial"/>
+          <w:sz w:val="28"/>
+          <w:szCs w:val="28"/>
+          <w:highlight w:val="yellow"/>
         </w:rPr>
         <w:lastRenderedPageBreak/>
         <w:t xml:space="preserve">Display </w:t>
@@ -1212,22 +1293,16 @@
           <w:rFonts w:ascii="Arial" w:hAnsi="Arial" w:cs="Arial"/>
           <w:sz w:val="28"/>
           <w:szCs w:val="24"/>
-        </w:rPr>
-        <w:t>the</w:t>
-      </w:r>
-      <w:r>
-        <w:rPr>
-          <w:rFonts w:ascii="Arial" w:hAnsi="Arial" w:cs="Arial"/>
-          <w:sz w:val="28"/>
-          <w:szCs w:val="24"/>
-        </w:rPr>
-        <w:t xml:space="preserve"> </w:t>
-      </w:r>
-      <w:r>
-        <w:rPr>
-          <w:rFonts w:ascii="Arial" w:hAnsi="Arial" w:cs="Arial"/>
-          <w:sz w:val="28"/>
-          <w:szCs w:val="24"/>
+          <w:highlight w:val="yellow"/>
+        </w:rPr>
+        <w:t xml:space="preserve">the </w:t>
+      </w:r>
+      <w:r>
+        <w:rPr>
+          <w:rFonts w:ascii="Arial" w:hAnsi="Arial" w:cs="Arial"/>
+          <w:sz w:val="28"/>
+          <w:szCs w:val="24"/>
+          <w:highlight w:val="yellow"/>
         </w:rPr>
         <w:t>list of NFL teams, their stadium names</w:t>
       </w:r>
@@ -1236,6 +1311,7 @@
           <w:rFonts w:ascii="Arial" w:hAnsi="Arial" w:cs="Arial"/>
           <w:sz w:val="28"/>
           <w:szCs w:val="24"/>
+          <w:highlight w:val="yellow"/>
         </w:rPr>
         <w:t xml:space="preserve">, their </w:t>
       </w:r>
@@ -1244,6 +1320,7 @@
           <w:rFonts w:ascii="Arial" w:hAnsi="Arial" w:cs="Arial"/>
           <w:sz w:val="28"/>
           <w:szCs w:val="24"/>
+          <w:highlight w:val="yellow"/>
         </w:rPr>
         <w:t>conference</w:t>
       </w:r>
@@ -1252,6 +1329,7 @@
           <w:rFonts w:ascii="Arial" w:hAnsi="Arial" w:cs="Arial"/>
           <w:sz w:val="28"/>
           <w:szCs w:val="24"/>
+          <w:highlight w:val="yellow"/>
         </w:rPr>
         <w:t xml:space="preserve">, </w:t>
       </w:r>
@@ -1260,6 +1338,7 @@
           <w:rFonts w:ascii="Arial" w:hAnsi="Arial" w:cs="Arial"/>
           <w:sz w:val="28"/>
           <w:szCs w:val="24"/>
+          <w:highlight w:val="yellow"/>
         </w:rPr>
         <w:t xml:space="preserve">and </w:t>
       </w:r>
@@ -1268,6 +1347,7 @@
           <w:rFonts w:ascii="Arial" w:hAnsi="Arial" w:cs="Arial"/>
           <w:sz w:val="28"/>
           <w:szCs w:val="24"/>
+          <w:highlight w:val="yellow"/>
         </w:rPr>
         <w:t xml:space="preserve">their </w:t>
       </w:r>
@@ -1276,6 +1356,7 @@
           <w:rFonts w:ascii="Arial" w:hAnsi="Arial" w:cs="Arial"/>
           <w:sz w:val="28"/>
           <w:szCs w:val="24"/>
+          <w:highlight w:val="yellow"/>
         </w:rPr>
         <w:t>corresponding location sorted</w:t>
       </w:r>
@@ -1284,6 +1365,7 @@
           <w:rFonts w:ascii="Arial" w:hAnsi="Arial" w:cs="Arial"/>
           <w:sz w:val="28"/>
           <w:szCs w:val="24"/>
+          <w:highlight w:val="yellow"/>
         </w:rPr>
         <w:t xml:space="preserve"> by </w:t>
       </w:r>
@@ -1292,6 +1374,7 @@
           <w:rFonts w:ascii="Arial" w:hAnsi="Arial" w:cs="Arial"/>
           <w:sz w:val="28"/>
           <w:szCs w:val="24"/>
+          <w:highlight w:val="yellow"/>
         </w:rPr>
         <w:t>conference name.</w:t>
       </w:r>
@@ -1310,13 +1393,15 @@
           <w:rFonts w:ascii="Arial" w:hAnsi="Arial" w:cs="Arial"/>
           <w:sz w:val="28"/>
           <w:szCs w:val="28"/>
-        </w:rPr>
-      </w:pPr>
-      <w:r>
-        <w:rPr>
-          <w:rFonts w:ascii="Arial" w:hAnsi="Arial" w:cs="Arial"/>
-          <w:sz w:val="28"/>
-          <w:szCs w:val="28"/>
+          <w:highlight w:val="red"/>
+        </w:rPr>
+      </w:pPr>
+      <w:r>
+        <w:rPr>
+          <w:rFonts w:ascii="Arial" w:hAnsi="Arial" w:cs="Arial"/>
+          <w:sz w:val="28"/>
+          <w:szCs w:val="28"/>
+          <w:highlight w:val="red"/>
         </w:rPr>
         <w:t xml:space="preserve">Display all the souvenir list related to only one particular football team. </w:t>
       </w:r>
@@ -1330,6 +1415,19 @@
           <w:rFonts w:ascii="Arial" w:hAnsi="Arial" w:cs="Arial"/>
           <w:sz w:val="28"/>
           <w:szCs w:val="28"/>
+        </w:rPr>
+      </w:pPr>
+    </w:p>
+    <w:p>
+      <w:pPr>
+        <w:autoSpaceDE w:val="0"/>
+        <w:autoSpaceDN w:val="0"/>
+        <w:adjustRightInd w:val="0"/>
+        <w:rPr>
+          <w:rFonts w:ascii="Arial" w:hAnsi="Arial" w:cs="Arial"/>
+          <w:b/>
+          <w:sz w:val="28"/>
+          <w:szCs w:val="24"/>
         </w:rPr>
       </w:pPr>
     </w:p>
@@ -2628,25 +2726,7 @@
           <w:sz w:val="28"/>
           <w:szCs w:val="28"/>
         </w:rPr>
-        <w:t>(</w:t>
-      </w:r>
-      <w:proofErr w:type="gramStart"/>
-      <w:r>
-        <w:rPr>
-          <w:rFonts w:ascii="Arial" w:hAnsi="Arial" w:cs="Arial"/>
-          <w:sz w:val="28"/>
-          <w:szCs w:val="28"/>
-        </w:rPr>
-        <w:t>administrator</w:t>
-      </w:r>
-      <w:proofErr w:type="gramEnd"/>
-      <w:r>
-        <w:rPr>
-          <w:rFonts w:ascii="Arial" w:hAnsi="Arial" w:cs="Arial"/>
-          <w:sz w:val="28"/>
-          <w:szCs w:val="28"/>
-        </w:rPr>
-        <w:t xml:space="preserve"> only)</w:t>
+        <w:t>(administrator only)</w:t>
       </w:r>
       <w:r>
         <w:rPr>
@@ -6034,7 +6114,7 @@
       <w:lvlText w:val="%1."/>
       <w:lvlJc w:val="left"/>
       <w:pPr>
-        <w:ind w:left="720" w:hanging="360"/>
+        <w:ind w:left="360" w:hanging="360"/>
       </w:pPr>
     </w:lvl>
     <w:lvl w:ilvl="1" w:tplc="04090019" w:tentative="1">
@@ -6111,6 +6191,118 @@
     </w:lvl>
   </w:abstractNum>
   <w:abstractNum w:abstractNumId="7" w15:restartNumberingAfterBreak="0">
+    <w:nsid w:val="32B45147"/>
+    <w:multiLevelType w:val="hybridMultilevel"/>
+    <w:tmpl w:val="276E2894"/>
+    <w:lvl w:ilvl="0" w:tplc="188875E4">
+      <w:numFmt w:val="bullet"/>
+      <w:lvlText w:val="-"/>
+      <w:lvlJc w:val="left"/>
+      <w:pPr>
+        <w:ind w:left="720" w:hanging="360"/>
+      </w:pPr>
+      <w:rPr>
+        <w:rFonts w:ascii="Arial" w:eastAsia="Times New Roman" w:hAnsi="Arial" w:cs="Arial" w:hint="default"/>
+      </w:rPr>
+    </w:lvl>
+    <w:lvl w:ilvl="1" w:tplc="04090003" w:tentative="1">
+      <w:start w:val="1"/>
+      <w:numFmt w:val="bullet"/>
+      <w:lvlText w:val="o"/>
+      <w:lvlJc w:val="left"/>
+      <w:pPr>
+        <w:ind w:left="1440" w:hanging="360"/>
+      </w:pPr>
+      <w:rPr>
+        <w:rFonts w:ascii="Courier New" w:hAnsi="Courier New" w:cs="Courier New" w:hint="default"/>
+      </w:rPr>
+    </w:lvl>
+    <w:lvl w:ilvl="2" w:tplc="04090005" w:tentative="1">
+      <w:start w:val="1"/>
+      <w:numFmt w:val="bullet"/>
+      <w:lvlText w:val=""/>
+      <w:lvlJc w:val="left"/>
+      <w:pPr>
+        <w:ind w:left="2160" w:hanging="360"/>
+      </w:pPr>
+      <w:rPr>
+        <w:rFonts w:ascii="Wingdings" w:hAnsi="Wingdings" w:hint="default"/>
+      </w:rPr>
+    </w:lvl>
+    <w:lvl w:ilvl="3" w:tplc="04090001" w:tentative="1">
+      <w:start w:val="1"/>
+      <w:numFmt w:val="bullet"/>
+      <w:lvlText w:val=""/>
+      <w:lvlJc w:val="left"/>
+      <w:pPr>
+        <w:ind w:left="2880" w:hanging="360"/>
+      </w:pPr>
+      <w:rPr>
+        <w:rFonts w:ascii="Symbol" w:hAnsi="Symbol" w:hint="default"/>
+      </w:rPr>
+    </w:lvl>
+    <w:lvl w:ilvl="4" w:tplc="04090003" w:tentative="1">
+      <w:start w:val="1"/>
+      <w:numFmt w:val="bullet"/>
+      <w:lvlText w:val="o"/>
+      <w:lvlJc w:val="left"/>
+      <w:pPr>
+        <w:ind w:left="3600" w:hanging="360"/>
+      </w:pPr>
+      <w:rPr>
+        <w:rFonts w:ascii="Courier New" w:hAnsi="Courier New" w:cs="Courier New" w:hint="default"/>
+      </w:rPr>
+    </w:lvl>
+    <w:lvl w:ilvl="5" w:tplc="04090005" w:tentative="1">
+      <w:start w:val="1"/>
+      <w:numFmt w:val="bullet"/>
+      <w:lvlText w:val=""/>
+      <w:lvlJc w:val="left"/>
+      <w:pPr>
+        <w:ind w:left="4320" w:hanging="360"/>
+      </w:pPr>
+      <w:rPr>
+        <w:rFonts w:ascii="Wingdings" w:hAnsi="Wingdings" w:hint="default"/>
+      </w:rPr>
+    </w:lvl>
+    <w:lvl w:ilvl="6" w:tplc="04090001" w:tentative="1">
+      <w:start w:val="1"/>
+      <w:numFmt w:val="bullet"/>
+      <w:lvlText w:val=""/>
+      <w:lvlJc w:val="left"/>
+      <w:pPr>
+        <w:ind w:left="5040" w:hanging="360"/>
+      </w:pPr>
+      <w:rPr>
+        <w:rFonts w:ascii="Symbol" w:hAnsi="Symbol" w:hint="default"/>
+      </w:rPr>
+    </w:lvl>
+    <w:lvl w:ilvl="7" w:tplc="04090003" w:tentative="1">
+      <w:start w:val="1"/>
+      <w:numFmt w:val="bullet"/>
+      <w:lvlText w:val="o"/>
+      <w:lvlJc w:val="left"/>
+      <w:pPr>
+        <w:ind w:left="5760" w:hanging="360"/>
+      </w:pPr>
+      <w:rPr>
+        <w:rFonts w:ascii="Courier New" w:hAnsi="Courier New" w:cs="Courier New" w:hint="default"/>
+      </w:rPr>
+    </w:lvl>
+    <w:lvl w:ilvl="8" w:tplc="04090005" w:tentative="1">
+      <w:start w:val="1"/>
+      <w:numFmt w:val="bullet"/>
+      <w:lvlText w:val=""/>
+      <w:lvlJc w:val="left"/>
+      <w:pPr>
+        <w:ind w:left="6480" w:hanging="360"/>
+      </w:pPr>
+      <w:rPr>
+        <w:rFonts w:ascii="Wingdings" w:hAnsi="Wingdings" w:hint="default"/>
+      </w:rPr>
+    </w:lvl>
+  </w:abstractNum>
+  <w:abstractNum w:abstractNumId="8" w15:restartNumberingAfterBreak="0">
     <w:nsid w:val="3F4A40BE"/>
     <w:multiLevelType w:val="hybridMultilevel"/>
     <w:tmpl w:val="64C2CBCA"/>
@@ -6196,7 +6388,7 @@
       </w:pPr>
     </w:lvl>
   </w:abstractNum>
-  <w:abstractNum w:abstractNumId="8" w15:restartNumberingAfterBreak="0">
+  <w:abstractNum w:abstractNumId="9" w15:restartNumberingAfterBreak="0">
     <w:nsid w:val="5A8C6A13"/>
     <w:multiLevelType w:val="hybridMultilevel"/>
     <w:tmpl w:val="1A22ED3C"/>
@@ -6285,7 +6477,7 @@
       </w:pPr>
     </w:lvl>
   </w:abstractNum>
-  <w:abstractNum w:abstractNumId="9" w15:restartNumberingAfterBreak="0">
+  <w:abstractNum w:abstractNumId="10" w15:restartNumberingAfterBreak="0">
     <w:nsid w:val="5D0F53EE"/>
     <w:multiLevelType w:val="hybridMultilevel"/>
     <w:tmpl w:val="2EBAFF10"/>
@@ -6371,7 +6563,7 @@
       </w:pPr>
     </w:lvl>
   </w:abstractNum>
-  <w:abstractNum w:abstractNumId="10" w15:restartNumberingAfterBreak="0">
+  <w:abstractNum w:abstractNumId="11" w15:restartNumberingAfterBreak="0">
     <w:nsid w:val="60597993"/>
     <w:multiLevelType w:val="hybridMultilevel"/>
     <w:tmpl w:val="2D94FC86"/>
@@ -6460,7 +6652,7 @@
       </w:pPr>
     </w:lvl>
   </w:abstractNum>
-  <w:abstractNum w:abstractNumId="11" w15:restartNumberingAfterBreak="0">
+  <w:abstractNum w:abstractNumId="12" w15:restartNumberingAfterBreak="0">
     <w:nsid w:val="6D1352AC"/>
     <w:multiLevelType w:val="hybridMultilevel"/>
     <w:tmpl w:val="9A4AA1AE"/>
@@ -6546,7 +6738,7 @@
       </w:pPr>
     </w:lvl>
   </w:abstractNum>
-  <w:abstractNum w:abstractNumId="12" w15:restartNumberingAfterBreak="0">
+  <w:abstractNum w:abstractNumId="13" w15:restartNumberingAfterBreak="0">
     <w:nsid w:val="6D8378A2"/>
     <w:multiLevelType w:val="hybridMultilevel"/>
     <w:tmpl w:val="4ADC44DC"/>
@@ -6642,13 +6834,13 @@
     <w:abstractNumId w:val="1"/>
   </w:num>
   <w:num w:numId="3" w16cid:durableId="1545672903">
-    <w:abstractNumId w:val="8"/>
+    <w:abstractNumId w:val="9"/>
   </w:num>
   <w:num w:numId="4" w16cid:durableId="1362780618">
     <w:abstractNumId w:val="6"/>
   </w:num>
   <w:num w:numId="5" w16cid:durableId="1311473206">
-    <w:abstractNumId w:val="10"/>
+    <w:abstractNumId w:val="11"/>
   </w:num>
   <w:num w:numId="6" w16cid:durableId="180819447">
     <w:abstractNumId w:val="2"/>
@@ -6657,16 +6849,16 @@
     <w:abstractNumId w:val="4"/>
   </w:num>
   <w:num w:numId="8" w16cid:durableId="693920952">
-    <w:abstractNumId w:val="11"/>
+    <w:abstractNumId w:val="12"/>
   </w:num>
   <w:num w:numId="9" w16cid:durableId="1700273547">
     <w:abstractNumId w:val="0"/>
   </w:num>
   <w:num w:numId="10" w16cid:durableId="2134983367">
-    <w:abstractNumId w:val="12"/>
+    <w:abstractNumId w:val="13"/>
   </w:num>
   <w:num w:numId="11" w16cid:durableId="897980470">
-    <w:abstractNumId w:val="9"/>
+    <w:abstractNumId w:val="10"/>
   </w:num>
   <w:num w:numId="12" w16cid:durableId="1080559873">
     <w:abstractNumId w:val="3"/>
@@ -6699,7 +6891,7 @@
     </w:lvlOverride>
   </w:num>
   <w:num w:numId="13" w16cid:durableId="316306512">
-    <w:abstractNumId w:val="7"/>
+    <w:abstractNumId w:val="8"/>
     <w:lvlOverride w:ilvl="0">
       <w:startOverride w:val="1"/>
     </w:lvlOverride>
@@ -6732,6 +6924,9 @@
     <w:abstractNumId w:val="3"/>
   </w:num>
   <w:num w:numId="15" w16cid:durableId="802694811">
+    <w:abstractNumId w:val="8"/>
+  </w:num>
+  <w:num w:numId="16" w16cid:durableId="1742605953">
     <w:abstractNumId w:val="7"/>
   </w:num>
 </w:numbering>

</xml_diff>

<commit_message>
Adding UI changes from merge
</commit_message>
<xml_diff>
--- a/Lets Play NFL Football-2/CS1D Fall 2022 Lets Play NFL Football.docx
+++ b/Lets Play NFL Football-2/CS1D Fall 2022 Lets Play NFL Football.docx
@@ -312,15 +312,13 @@
           <w:rFonts w:ascii="Arial" w:hAnsi="Arial" w:cs="Arial"/>
           <w:sz w:val="28"/>
           <w:szCs w:val="24"/>
-          <w:highlight w:val="yellow"/>
-        </w:rPr>
-      </w:pPr>
-      <w:r>
-        <w:rPr>
-          <w:rFonts w:ascii="Arial" w:hAnsi="Arial" w:cs="Arial"/>
-          <w:sz w:val="28"/>
-          <w:szCs w:val="24"/>
-          <w:highlight w:val="yellow"/>
+        </w:rPr>
+      </w:pPr>
+      <w:r>
+        <w:rPr>
+          <w:rFonts w:ascii="Arial" w:hAnsi="Arial" w:cs="Arial"/>
+          <w:sz w:val="28"/>
+          <w:szCs w:val="24"/>
         </w:rPr>
         <w:t>Write at least 10 agile stories (including description, tasks, test</w:t>
       </w:r>
@@ -329,7 +327,6 @@
           <w:rFonts w:ascii="Arial" w:hAnsi="Arial" w:cs="Arial"/>
           <w:sz w:val="28"/>
           <w:szCs w:val="24"/>
-          <w:highlight w:val="yellow"/>
         </w:rPr>
         <w:t xml:space="preserve"> scenarios</w:t>
       </w:r>
@@ -338,7 +335,6 @@
           <w:rFonts w:ascii="Arial" w:hAnsi="Arial" w:cs="Arial"/>
           <w:sz w:val="28"/>
           <w:szCs w:val="24"/>
-          <w:highlight w:val="yellow"/>
         </w:rPr>
         <w:t>, and story points)</w:t>
       </w:r>
@@ -347,7 +343,6 @@
           <w:rFonts w:ascii="Arial" w:hAnsi="Arial" w:cs="Arial"/>
           <w:sz w:val="28"/>
           <w:szCs w:val="24"/>
-          <w:highlight w:val="yellow"/>
         </w:rPr>
         <w:t xml:space="preserve"> before any software development.</w:t>
       </w:r>
@@ -366,15 +361,13 @@
           <w:rFonts w:ascii="Arial" w:hAnsi="Arial" w:cs="Arial"/>
           <w:sz w:val="28"/>
           <w:szCs w:val="28"/>
-          <w:highlight w:val="yellow"/>
-        </w:rPr>
-      </w:pPr>
-      <w:r>
-        <w:rPr>
-          <w:rFonts w:ascii="Arial" w:hAnsi="Arial" w:cs="Arial"/>
-          <w:sz w:val="28"/>
-          <w:szCs w:val="28"/>
-          <w:highlight w:val="yellow"/>
+        </w:rPr>
+      </w:pPr>
+      <w:r>
+        <w:rPr>
+          <w:rFonts w:ascii="Arial" w:hAnsi="Arial" w:cs="Arial"/>
+          <w:sz w:val="28"/>
+          <w:szCs w:val="28"/>
         </w:rPr>
         <w:t xml:space="preserve">Display all the information related to </w:t>
       </w:r>
@@ -383,7 +376,6 @@
           <w:rFonts w:ascii="Arial" w:hAnsi="Arial" w:cs="Arial"/>
           <w:sz w:val="28"/>
           <w:szCs w:val="28"/>
-          <w:highlight w:val="yellow"/>
         </w:rPr>
         <w:t>only one</w:t>
       </w:r>
@@ -392,7 +384,6 @@
           <w:rFonts w:ascii="Arial" w:hAnsi="Arial" w:cs="Arial"/>
           <w:sz w:val="28"/>
           <w:szCs w:val="28"/>
-          <w:highlight w:val="yellow"/>
         </w:rPr>
         <w:t xml:space="preserve"> particular football team (team name, stadium name, seating capacity, location, conference,</w:t>
       </w:r>
@@ -401,7 +392,6 @@
           <w:rFonts w:ascii="Arial" w:hAnsi="Arial" w:cs="Arial"/>
           <w:sz w:val="28"/>
           <w:szCs w:val="28"/>
-          <w:highlight w:val="yellow"/>
         </w:rPr>
         <w:t xml:space="preserve"> division,</w:t>
       </w:r>
@@ -410,7 +400,6 @@
           <w:rFonts w:ascii="Arial" w:hAnsi="Arial" w:cs="Arial"/>
           <w:sz w:val="28"/>
           <w:szCs w:val="28"/>
-          <w:highlight w:val="yellow"/>
         </w:rPr>
         <w:t xml:space="preserve"> surface type, </w:t>
       </w:r>
@@ -419,7 +408,6 @@
           <w:rFonts w:ascii="Arial" w:hAnsi="Arial" w:cs="Arial"/>
           <w:sz w:val="28"/>
           <w:szCs w:val="28"/>
-          <w:highlight w:val="yellow"/>
         </w:rPr>
         <w:t xml:space="preserve">and </w:t>
       </w:r>
@@ -428,7 +416,6 @@
           <w:rFonts w:ascii="Arial" w:hAnsi="Arial" w:cs="Arial"/>
           <w:sz w:val="28"/>
           <w:szCs w:val="28"/>
-          <w:highlight w:val="yellow"/>
         </w:rPr>
         <w:t xml:space="preserve">stadium roof type). </w:t>
       </w:r>
@@ -437,7 +424,6 @@
           <w:rFonts w:ascii="Arial" w:hAnsi="Arial" w:cs="Arial"/>
           <w:sz w:val="28"/>
           <w:szCs w:val="28"/>
-          <w:highlight w:val="yellow"/>
         </w:rPr>
         <w:t>Do not display information related to the other NFL teams.</w:t>
       </w:r>
@@ -456,15 +442,13 @@
           <w:rFonts w:ascii="Arial" w:hAnsi="Arial" w:cs="Arial"/>
           <w:sz w:val="28"/>
           <w:szCs w:val="24"/>
-          <w:highlight w:val="yellow"/>
-        </w:rPr>
-      </w:pPr>
-      <w:r>
-        <w:rPr>
-          <w:rFonts w:ascii="Arial" w:hAnsi="Arial" w:cs="Arial"/>
-          <w:sz w:val="28"/>
-          <w:szCs w:val="28"/>
-          <w:highlight w:val="yellow"/>
+        </w:rPr>
+      </w:pPr>
+      <w:r>
+        <w:rPr>
+          <w:rFonts w:ascii="Arial" w:hAnsi="Arial" w:cs="Arial"/>
+          <w:sz w:val="28"/>
+          <w:szCs w:val="28"/>
         </w:rPr>
         <w:t xml:space="preserve">Display </w:t>
       </w:r>
@@ -473,7 +457,6 @@
           <w:rFonts w:ascii="Arial" w:hAnsi="Arial" w:cs="Arial"/>
           <w:sz w:val="28"/>
           <w:szCs w:val="24"/>
-          <w:highlight w:val="yellow"/>
         </w:rPr>
         <w:t>the</w:t>
       </w:r>
@@ -482,7 +465,6 @@
           <w:rFonts w:ascii="Arial" w:hAnsi="Arial" w:cs="Arial"/>
           <w:sz w:val="28"/>
           <w:szCs w:val="24"/>
-          <w:highlight w:val="yellow"/>
         </w:rPr>
         <w:t xml:space="preserve"> list of the </w:t>
       </w:r>
@@ -491,7 +473,6 @@
           <w:rFonts w:ascii="Arial" w:hAnsi="Arial" w:cs="Arial"/>
           <w:sz w:val="28"/>
           <w:szCs w:val="24"/>
-          <w:highlight w:val="yellow"/>
         </w:rPr>
         <w:t>NFL</w:t>
       </w:r>
@@ -500,7 +481,6 @@
           <w:rFonts w:ascii="Arial" w:hAnsi="Arial" w:cs="Arial"/>
           <w:sz w:val="28"/>
           <w:szCs w:val="24"/>
-          <w:highlight w:val="yellow"/>
         </w:rPr>
         <w:t xml:space="preserve"> </w:t>
       </w:r>
@@ -509,7 +489,6 @@
           <w:rFonts w:ascii="Arial" w:hAnsi="Arial" w:cs="Arial"/>
           <w:sz w:val="28"/>
           <w:szCs w:val="24"/>
-          <w:highlight w:val="yellow"/>
         </w:rPr>
         <w:t>team</w:t>
       </w:r>
@@ -518,7 +497,6 @@
           <w:rFonts w:ascii="Arial" w:hAnsi="Arial" w:cs="Arial"/>
           <w:sz w:val="28"/>
           <w:szCs w:val="24"/>
-          <w:highlight w:val="yellow"/>
         </w:rPr>
         <w:t xml:space="preserve">s </w:t>
       </w:r>
@@ -527,7 +505,6 @@
           <w:rFonts w:ascii="Arial" w:hAnsi="Arial" w:cs="Arial"/>
           <w:sz w:val="28"/>
           <w:szCs w:val="24"/>
-          <w:highlight w:val="yellow"/>
         </w:rPr>
         <w:t xml:space="preserve">sorted </w:t>
       </w:r>
@@ -536,7 +513,6 @@
           <w:rFonts w:ascii="Arial" w:hAnsi="Arial" w:cs="Arial"/>
           <w:sz w:val="28"/>
           <w:szCs w:val="24"/>
-          <w:highlight w:val="yellow"/>
         </w:rPr>
         <w:t xml:space="preserve">by </w:t>
       </w:r>
@@ -545,7 +521,6 @@
           <w:rFonts w:ascii="Arial" w:hAnsi="Arial" w:cs="Arial"/>
           <w:sz w:val="28"/>
           <w:szCs w:val="24"/>
-          <w:highlight w:val="yellow"/>
         </w:rPr>
         <w:t xml:space="preserve">team </w:t>
       </w:r>
@@ -554,7 +529,6 @@
           <w:rFonts w:ascii="Arial" w:hAnsi="Arial" w:cs="Arial"/>
           <w:sz w:val="28"/>
           <w:szCs w:val="24"/>
-          <w:highlight w:val="yellow"/>
         </w:rPr>
         <w:t>name.</w:t>
       </w:r>
@@ -573,15 +547,13 @@
           <w:rFonts w:ascii="Arial" w:hAnsi="Arial" w:cs="Arial"/>
           <w:sz w:val="28"/>
           <w:szCs w:val="24"/>
-          <w:highlight w:val="yellow"/>
-        </w:rPr>
-      </w:pPr>
-      <w:r>
-        <w:rPr>
-          <w:rFonts w:ascii="Arial" w:hAnsi="Arial" w:cs="Arial"/>
-          <w:sz w:val="28"/>
-          <w:szCs w:val="28"/>
-          <w:highlight w:val="yellow"/>
+        </w:rPr>
+      </w:pPr>
+      <w:r>
+        <w:rPr>
+          <w:rFonts w:ascii="Arial" w:hAnsi="Arial" w:cs="Arial"/>
+          <w:sz w:val="28"/>
+          <w:szCs w:val="28"/>
         </w:rPr>
         <w:t xml:space="preserve">Display </w:t>
       </w:r>
@@ -590,7 +562,6 @@
           <w:rFonts w:ascii="Arial" w:hAnsi="Arial" w:cs="Arial"/>
           <w:sz w:val="28"/>
           <w:szCs w:val="24"/>
-          <w:highlight w:val="yellow"/>
         </w:rPr>
         <w:t xml:space="preserve">the </w:t>
       </w:r>
@@ -599,7 +570,6 @@
           <w:rFonts w:ascii="Arial" w:hAnsi="Arial" w:cs="Arial"/>
           <w:sz w:val="28"/>
           <w:szCs w:val="24"/>
-          <w:highlight w:val="yellow"/>
         </w:rPr>
         <w:t xml:space="preserve">list of </w:t>
       </w:r>
@@ -608,7 +578,6 @@
           <w:rFonts w:ascii="Arial" w:hAnsi="Arial" w:cs="Arial"/>
           <w:sz w:val="28"/>
           <w:szCs w:val="24"/>
-          <w:highlight w:val="yellow"/>
         </w:rPr>
         <w:t>NFL</w:t>
       </w:r>
@@ -617,7 +586,6 @@
           <w:rFonts w:ascii="Arial" w:hAnsi="Arial" w:cs="Arial"/>
           <w:sz w:val="28"/>
           <w:szCs w:val="24"/>
-          <w:highlight w:val="yellow"/>
         </w:rPr>
         <w:t xml:space="preserve"> stadiums </w:t>
       </w:r>
@@ -626,7 +594,6 @@
           <w:rFonts w:ascii="Arial" w:hAnsi="Arial" w:cs="Arial"/>
           <w:sz w:val="28"/>
           <w:szCs w:val="24"/>
-          <w:highlight w:val="yellow"/>
         </w:rPr>
         <w:t xml:space="preserve">and their corresponding team name </w:t>
       </w:r>
@@ -635,7 +602,6 @@
           <w:rFonts w:ascii="Arial" w:hAnsi="Arial" w:cs="Arial"/>
           <w:sz w:val="28"/>
           <w:szCs w:val="24"/>
-          <w:highlight w:val="yellow"/>
         </w:rPr>
         <w:t xml:space="preserve">sorted by </w:t>
       </w:r>
@@ -644,7 +610,6 @@
           <w:rFonts w:ascii="Arial" w:hAnsi="Arial" w:cs="Arial"/>
           <w:sz w:val="28"/>
           <w:szCs w:val="24"/>
-          <w:highlight w:val="yellow"/>
         </w:rPr>
         <w:t>stadium</w:t>
       </w:r>
@@ -653,7 +618,6 @@
           <w:rFonts w:ascii="Arial" w:hAnsi="Arial" w:cs="Arial"/>
           <w:sz w:val="28"/>
           <w:szCs w:val="24"/>
-          <w:highlight w:val="yellow"/>
         </w:rPr>
         <w:t xml:space="preserve"> name.</w:t>
       </w:r>
@@ -672,15 +636,13 @@
           <w:rFonts w:ascii="Arial" w:hAnsi="Arial" w:cs="Arial"/>
           <w:sz w:val="28"/>
           <w:szCs w:val="24"/>
-          <w:highlight w:val="yellow"/>
-        </w:rPr>
-      </w:pPr>
-      <w:r>
-        <w:rPr>
-          <w:rFonts w:ascii="Arial" w:hAnsi="Arial" w:cs="Arial"/>
-          <w:sz w:val="28"/>
-          <w:szCs w:val="28"/>
-          <w:highlight w:val="yellow"/>
+        </w:rPr>
+      </w:pPr>
+      <w:r>
+        <w:rPr>
+          <w:rFonts w:ascii="Arial" w:hAnsi="Arial" w:cs="Arial"/>
+          <w:sz w:val="28"/>
+          <w:szCs w:val="28"/>
         </w:rPr>
         <w:t xml:space="preserve">Display </w:t>
       </w:r>
@@ -689,7 +651,6 @@
           <w:rFonts w:ascii="Arial" w:hAnsi="Arial" w:cs="Arial"/>
           <w:sz w:val="28"/>
           <w:szCs w:val="24"/>
-          <w:highlight w:val="yellow"/>
         </w:rPr>
         <w:t xml:space="preserve">the </w:t>
       </w:r>
@@ -698,7 +659,6 @@
           <w:rFonts w:ascii="Arial" w:hAnsi="Arial" w:cs="Arial"/>
           <w:sz w:val="28"/>
           <w:szCs w:val="24"/>
-          <w:highlight w:val="yellow"/>
         </w:rPr>
         <w:t xml:space="preserve">list of </w:t>
       </w:r>
@@ -707,7 +667,6 @@
           <w:rFonts w:ascii="Arial" w:hAnsi="Arial" w:cs="Arial"/>
           <w:sz w:val="28"/>
           <w:szCs w:val="24"/>
-          <w:highlight w:val="yellow"/>
         </w:rPr>
         <w:t xml:space="preserve">only the </w:t>
       </w:r>
@@ -716,7 +675,6 @@
           <w:rFonts w:ascii="Arial" w:hAnsi="Arial" w:cs="Arial"/>
           <w:sz w:val="28"/>
           <w:szCs w:val="24"/>
-          <w:highlight w:val="yellow"/>
         </w:rPr>
         <w:t xml:space="preserve">American </w:t>
       </w:r>
@@ -725,7 +683,6 @@
           <w:rFonts w:ascii="Arial" w:hAnsi="Arial" w:cs="Arial"/>
           <w:sz w:val="28"/>
           <w:szCs w:val="24"/>
-          <w:highlight w:val="yellow"/>
         </w:rPr>
         <w:t>Football Conference</w:t>
       </w:r>
@@ -734,7 +691,6 @@
           <w:rFonts w:ascii="Arial" w:hAnsi="Arial" w:cs="Arial"/>
           <w:sz w:val="28"/>
           <w:szCs w:val="24"/>
-          <w:highlight w:val="yellow"/>
         </w:rPr>
         <w:t xml:space="preserve"> </w:t>
       </w:r>
@@ -743,7 +699,6 @@
           <w:rFonts w:ascii="Arial" w:hAnsi="Arial" w:cs="Arial"/>
           <w:sz w:val="28"/>
           <w:szCs w:val="24"/>
-          <w:highlight w:val="yellow"/>
         </w:rPr>
         <w:t xml:space="preserve">teams </w:t>
       </w:r>
@@ -752,7 +707,6 @@
           <w:rFonts w:ascii="Arial" w:hAnsi="Arial" w:cs="Arial"/>
           <w:sz w:val="28"/>
           <w:szCs w:val="24"/>
-          <w:highlight w:val="yellow"/>
         </w:rPr>
         <w:t>sorted by team name.</w:t>
       </w:r>
@@ -761,7 +715,6 @@
           <w:rFonts w:ascii="Arial" w:hAnsi="Arial" w:cs="Arial"/>
           <w:sz w:val="28"/>
           <w:szCs w:val="24"/>
-          <w:highlight w:val="yellow"/>
         </w:rPr>
         <w:t xml:space="preserve"> The National Football Conference teams should not be displayed.</w:t>
       </w:r>
@@ -780,15 +733,13 @@
           <w:rFonts w:ascii="Arial" w:hAnsi="Arial" w:cs="Arial"/>
           <w:sz w:val="28"/>
           <w:szCs w:val="24"/>
-          <w:highlight w:val="yellow"/>
-        </w:rPr>
-      </w:pPr>
-      <w:r>
-        <w:rPr>
-          <w:rFonts w:ascii="Arial" w:hAnsi="Arial" w:cs="Arial"/>
-          <w:sz w:val="28"/>
-          <w:szCs w:val="28"/>
-          <w:highlight w:val="yellow"/>
+        </w:rPr>
+      </w:pPr>
+      <w:r>
+        <w:rPr>
+          <w:rFonts w:ascii="Arial" w:hAnsi="Arial" w:cs="Arial"/>
+          <w:sz w:val="28"/>
+          <w:szCs w:val="28"/>
         </w:rPr>
         <w:t xml:space="preserve">Display </w:t>
       </w:r>
@@ -797,7 +748,6 @@
           <w:rFonts w:ascii="Arial" w:hAnsi="Arial" w:cs="Arial"/>
           <w:sz w:val="28"/>
           <w:szCs w:val="24"/>
-          <w:highlight w:val="yellow"/>
         </w:rPr>
         <w:t>the list of only the National Football Conference teams sorted by team name. The American Football Conference teams should not be displayed.</w:t>
       </w:r>
@@ -816,15 +766,13 @@
           <w:rFonts w:ascii="Arial" w:hAnsi="Arial" w:cs="Arial"/>
           <w:sz w:val="28"/>
           <w:szCs w:val="24"/>
-          <w:highlight w:val="yellow"/>
-        </w:rPr>
-      </w:pPr>
-      <w:r>
-        <w:rPr>
-          <w:rFonts w:ascii="Arial" w:hAnsi="Arial" w:cs="Arial"/>
-          <w:sz w:val="28"/>
-          <w:szCs w:val="28"/>
-          <w:highlight w:val="yellow"/>
+        </w:rPr>
+      </w:pPr>
+      <w:r>
+        <w:rPr>
+          <w:rFonts w:ascii="Arial" w:hAnsi="Arial" w:cs="Arial"/>
+          <w:sz w:val="28"/>
+          <w:szCs w:val="28"/>
         </w:rPr>
         <w:t xml:space="preserve">Display </w:t>
       </w:r>
@@ -833,7 +781,6 @@
           <w:rFonts w:ascii="Arial" w:hAnsi="Arial" w:cs="Arial"/>
           <w:sz w:val="28"/>
           <w:szCs w:val="24"/>
-          <w:highlight w:val="yellow"/>
         </w:rPr>
         <w:t xml:space="preserve">the list of only the NFC North teams sorted by team name.  </w:t>
       </w:r>
@@ -842,7 +789,6 @@
           <w:rFonts w:ascii="Arial" w:hAnsi="Arial" w:cs="Arial"/>
           <w:sz w:val="28"/>
           <w:szCs w:val="24"/>
-          <w:highlight w:val="yellow"/>
         </w:rPr>
         <w:t>No other teams should be displayed.</w:t>
       </w:r>
@@ -868,7 +814,6 @@
           <w:rFonts w:ascii="Arial" w:hAnsi="Arial" w:cs="Arial"/>
           <w:sz w:val="28"/>
           <w:szCs w:val="28"/>
-          <w:highlight w:val="yellow"/>
         </w:rPr>
         <w:t xml:space="preserve">Display </w:t>
       </w:r>
@@ -877,7 +822,6 @@
           <w:rFonts w:ascii="Arial" w:hAnsi="Arial" w:cs="Arial"/>
           <w:sz w:val="28"/>
           <w:szCs w:val="24"/>
-          <w:highlight w:val="yellow"/>
         </w:rPr>
         <w:t xml:space="preserve">the </w:t>
       </w:r>
@@ -886,7 +830,6 @@
           <w:rFonts w:ascii="Arial" w:hAnsi="Arial" w:cs="Arial"/>
           <w:sz w:val="28"/>
           <w:szCs w:val="24"/>
-          <w:highlight w:val="yellow"/>
         </w:rPr>
         <w:t xml:space="preserve">list of </w:t>
       </w:r>
@@ -895,7 +838,6 @@
           <w:rFonts w:ascii="Arial" w:hAnsi="Arial" w:cs="Arial"/>
           <w:sz w:val="28"/>
           <w:szCs w:val="24"/>
-          <w:highlight w:val="yellow"/>
         </w:rPr>
         <w:t xml:space="preserve">only the </w:t>
       </w:r>
@@ -904,7 +846,6 @@
           <w:rFonts w:ascii="Arial" w:hAnsi="Arial" w:cs="Arial"/>
           <w:sz w:val="28"/>
           <w:szCs w:val="24"/>
-          <w:highlight w:val="yellow"/>
         </w:rPr>
         <w:t xml:space="preserve">stadiums that have </w:t>
       </w:r>
@@ -913,7 +854,6 @@
           <w:rFonts w:ascii="Arial" w:hAnsi="Arial" w:cs="Arial"/>
           <w:sz w:val="28"/>
           <w:szCs w:val="24"/>
-          <w:highlight w:val="yellow"/>
         </w:rPr>
         <w:t>a</w:t>
       </w:r>
@@ -922,7 +862,6 @@
           <w:rFonts w:ascii="Arial" w:hAnsi="Arial" w:cs="Arial"/>
           <w:sz w:val="28"/>
           <w:szCs w:val="24"/>
-          <w:highlight w:val="yellow"/>
         </w:rPr>
         <w:t>n</w:t>
       </w:r>
@@ -931,7 +870,6 @@
           <w:rFonts w:ascii="Arial" w:hAnsi="Arial" w:cs="Arial"/>
           <w:sz w:val="28"/>
           <w:szCs w:val="24"/>
-          <w:highlight w:val="yellow"/>
         </w:rPr>
         <w:t xml:space="preserve"> </w:t>
       </w:r>
@@ -940,7 +878,6 @@
           <w:rFonts w:ascii="Arial" w:hAnsi="Arial" w:cs="Arial"/>
           <w:sz w:val="28"/>
           <w:szCs w:val="24"/>
-          <w:highlight w:val="yellow"/>
         </w:rPr>
         <w:t>“</w:t>
       </w:r>
@@ -949,7 +886,6 @@
           <w:rFonts w:ascii="Arial" w:hAnsi="Arial" w:cs="Arial"/>
           <w:sz w:val="28"/>
           <w:szCs w:val="24"/>
-          <w:highlight w:val="yellow"/>
         </w:rPr>
         <w:t>open</w:t>
       </w:r>
@@ -958,7 +894,6 @@
           <w:rFonts w:ascii="Arial" w:hAnsi="Arial" w:cs="Arial"/>
           <w:sz w:val="28"/>
           <w:szCs w:val="24"/>
-          <w:highlight w:val="yellow"/>
         </w:rPr>
         <w:t>”</w:t>
       </w:r>
@@ -967,7 +902,6 @@
           <w:rFonts w:ascii="Arial" w:hAnsi="Arial" w:cs="Arial"/>
           <w:sz w:val="28"/>
           <w:szCs w:val="24"/>
-          <w:highlight w:val="yellow"/>
         </w:rPr>
         <w:t xml:space="preserve"> </w:t>
       </w:r>
@@ -976,7 +910,6 @@
           <w:rFonts w:ascii="Arial" w:hAnsi="Arial" w:cs="Arial"/>
           <w:sz w:val="28"/>
           <w:szCs w:val="24"/>
-          <w:highlight w:val="yellow"/>
         </w:rPr>
         <w:t>stadium roof type</w:t>
       </w:r>
@@ -985,7 +918,6 @@
           <w:rFonts w:ascii="Arial" w:hAnsi="Arial" w:cs="Arial"/>
           <w:sz w:val="28"/>
           <w:szCs w:val="24"/>
-          <w:highlight w:val="yellow"/>
         </w:rPr>
         <w:t xml:space="preserve"> </w:t>
       </w:r>
@@ -994,7 +926,6 @@
           <w:rFonts w:ascii="Arial" w:hAnsi="Arial" w:cs="Arial"/>
           <w:sz w:val="28"/>
           <w:szCs w:val="24"/>
-          <w:highlight w:val="yellow"/>
         </w:rPr>
         <w:t xml:space="preserve">and their corresponding team name </w:t>
       </w:r>
@@ -1003,7 +934,6 @@
           <w:rFonts w:ascii="Arial" w:hAnsi="Arial" w:cs="Arial"/>
           <w:sz w:val="28"/>
           <w:szCs w:val="24"/>
-          <w:highlight w:val="yellow"/>
         </w:rPr>
         <w:t xml:space="preserve">sorted by </w:t>
       </w:r>
@@ -1012,7 +942,6 @@
           <w:rFonts w:ascii="Arial" w:hAnsi="Arial" w:cs="Arial"/>
           <w:sz w:val="28"/>
           <w:szCs w:val="24"/>
-          <w:highlight w:val="yellow"/>
         </w:rPr>
         <w:t>stadium</w:t>
       </w:r>
@@ -1021,25 +950,14 @@
           <w:rFonts w:ascii="Arial" w:hAnsi="Arial" w:cs="Arial"/>
           <w:sz w:val="28"/>
           <w:szCs w:val="24"/>
-          <w:highlight w:val="yellow"/>
-        </w:rPr>
-        <w:t xml:space="preserve"> name</w:t>
-      </w:r>
-      <w:r>
-        <w:rPr>
-          <w:rFonts w:ascii="Arial" w:hAnsi="Arial" w:cs="Arial"/>
-          <w:sz w:val="28"/>
-          <w:szCs w:val="24"/>
-          <w:highlight w:val="yellow"/>
-        </w:rPr>
-        <w:t>.</w:t>
-      </w:r>
-      <w:r>
-        <w:rPr>
-          <w:rFonts w:ascii="Arial" w:hAnsi="Arial" w:cs="Arial"/>
-          <w:sz w:val="28"/>
-          <w:szCs w:val="24"/>
-          <w:highlight w:val="yellow"/>
+        </w:rPr>
+        <w:t xml:space="preserve"> name.</w:t>
+      </w:r>
+      <w:r>
+        <w:rPr>
+          <w:rFonts w:ascii="Arial" w:hAnsi="Arial" w:cs="Arial"/>
+          <w:sz w:val="28"/>
+          <w:szCs w:val="24"/>
         </w:rPr>
         <w:t xml:space="preserve"> </w:t>
       </w:r>
@@ -1048,7 +966,6 @@
           <w:rFonts w:ascii="Arial" w:hAnsi="Arial" w:cs="Arial"/>
           <w:sz w:val="28"/>
           <w:szCs w:val="24"/>
-          <w:highlight w:val="yellow"/>
         </w:rPr>
         <w:t>Display the number of</w:t>
       </w:r>
@@ -1057,25 +974,14 @@
           <w:rFonts w:ascii="Arial" w:hAnsi="Arial" w:cs="Arial"/>
           <w:sz w:val="28"/>
           <w:szCs w:val="24"/>
-          <w:highlight w:val="yellow"/>
-        </w:rPr>
-        <w:t xml:space="preserve"> stadiums have an “</w:t>
-      </w:r>
-      <w:r>
-        <w:rPr>
-          <w:rFonts w:ascii="Arial" w:hAnsi="Arial" w:cs="Arial"/>
-          <w:sz w:val="28"/>
-          <w:szCs w:val="24"/>
-          <w:highlight w:val="yellow"/>
-        </w:rPr>
-        <w:t>open” roof</w:t>
-      </w:r>
-      <w:r>
-        <w:rPr>
-          <w:rFonts w:ascii="Arial" w:hAnsi="Arial" w:cs="Arial"/>
-          <w:sz w:val="28"/>
-          <w:szCs w:val="28"/>
-          <w:highlight w:val="yellow"/>
+        </w:rPr>
+        <w:t xml:space="preserve"> stadiums have an “open” roof</w:t>
+      </w:r>
+      <w:r>
+        <w:rPr>
+          <w:rFonts w:ascii="Arial" w:hAnsi="Arial" w:cs="Arial"/>
+          <w:sz w:val="28"/>
+          <w:szCs w:val="28"/>
         </w:rPr>
         <w:t xml:space="preserve">. If two teams use the same stadium, count the </w:t>
       </w:r>
@@ -1084,7 +990,6 @@
           <w:rFonts w:ascii="Arial" w:hAnsi="Arial" w:cs="Arial"/>
           <w:sz w:val="28"/>
           <w:szCs w:val="24"/>
-          <w:highlight w:val="yellow"/>
         </w:rPr>
         <w:t>“open” roof</w:t>
       </w:r>
@@ -1093,7 +998,6 @@
           <w:rFonts w:ascii="Arial" w:hAnsi="Arial" w:cs="Arial"/>
           <w:sz w:val="28"/>
           <w:szCs w:val="28"/>
-          <w:highlight w:val="yellow"/>
         </w:rPr>
         <w:t xml:space="preserve"> just once.</w:t>
       </w:r>
@@ -1125,15 +1029,13 @@
           <w:rFonts w:ascii="Arial" w:hAnsi="Arial" w:cs="Arial"/>
           <w:sz w:val="28"/>
           <w:szCs w:val="24"/>
-          <w:highlight w:val="yellow"/>
-        </w:rPr>
-      </w:pPr>
-      <w:r>
-        <w:rPr>
-          <w:rFonts w:ascii="Arial" w:hAnsi="Arial" w:cs="Arial"/>
-          <w:sz w:val="28"/>
-          <w:szCs w:val="24"/>
-          <w:highlight w:val="yellow"/>
+        </w:rPr>
+      </w:pPr>
+      <w:r>
+        <w:rPr>
+          <w:rFonts w:ascii="Arial" w:hAnsi="Arial" w:cs="Arial"/>
+          <w:sz w:val="28"/>
+          <w:szCs w:val="24"/>
         </w:rPr>
         <w:t>Display the list of NFL stadiums and corresponding teams in chronological order by date opened.</w:t>
       </w:r>
@@ -1159,7 +1061,6 @@
           <w:rFonts w:ascii="Arial" w:hAnsi="Arial" w:cs="Arial"/>
           <w:sz w:val="28"/>
           <w:szCs w:val="28"/>
-          <w:highlight w:val="yellow"/>
         </w:rPr>
         <w:t xml:space="preserve">Display </w:t>
       </w:r>
@@ -1168,7 +1069,6 @@
           <w:rFonts w:ascii="Arial" w:hAnsi="Arial" w:cs="Arial"/>
           <w:sz w:val="28"/>
           <w:szCs w:val="24"/>
-          <w:highlight w:val="yellow"/>
         </w:rPr>
         <w:t xml:space="preserve">the </w:t>
       </w:r>
@@ -1177,59 +1077,14 @@
           <w:rFonts w:ascii="Arial" w:hAnsi="Arial" w:cs="Arial"/>
           <w:sz w:val="28"/>
           <w:szCs w:val="28"/>
-          <w:highlight w:val="yellow"/>
-        </w:rPr>
-        <w:t>list of NFL stadiums and their corresponding team names sorted by seating capacity (smallest to larges</w:t>
-      </w:r>
-      <w:r>
-        <w:rPr>
-          <w:rFonts w:ascii="Arial" w:hAnsi="Arial" w:cs="Arial"/>
-          <w:sz w:val="28"/>
-          <w:szCs w:val="28"/>
-        </w:rPr>
-        <w:t>t).</w:t>
-      </w:r>
-      <w:r>
-        <w:rPr>
-          <w:rFonts w:ascii="Arial" w:hAnsi="Arial" w:cs="Arial"/>
-          <w:sz w:val="28"/>
-          <w:szCs w:val="28"/>
-        </w:rPr>
-        <w:t xml:space="preserve">  </w:t>
-      </w:r>
-      <w:r>
-        <w:rPr>
-          <w:rFonts w:ascii="Arial" w:hAnsi="Arial" w:cs="Arial"/>
-          <w:sz w:val="28"/>
-          <w:szCs w:val="28"/>
-          <w:highlight w:val="yellow"/>
-        </w:rPr>
-        <w:t>Be sure to display seating capacity</w:t>
-      </w:r>
-      <w:r>
-        <w:rPr>
-          <w:rFonts w:ascii="Arial" w:hAnsi="Arial" w:cs="Arial"/>
-          <w:sz w:val="28"/>
-          <w:szCs w:val="28"/>
-          <w:highlight w:val="yellow"/>
-        </w:rPr>
-        <w:t xml:space="preserve">.  </w:t>
-      </w:r>
-      <w:r>
-        <w:rPr>
-          <w:rFonts w:ascii="Arial" w:hAnsi="Arial" w:cs="Arial"/>
-          <w:sz w:val="28"/>
-          <w:szCs w:val="28"/>
-          <w:highlight w:val="red"/>
-        </w:rPr>
-        <w:t>Display the total capacity of all NFL teams.</w:t>
-      </w:r>
-      <w:r>
-        <w:rPr>
-          <w:rFonts w:ascii="Arial" w:hAnsi="Arial" w:cs="Arial"/>
-          <w:sz w:val="28"/>
-          <w:szCs w:val="28"/>
-          <w:highlight w:val="red"/>
+        </w:rPr>
+        <w:t>list of NFL stadiums and their corresponding team names sorted by seating capacity (smallest to largest).  Be sure to display seating capacity.  Display the total capacity of all NFL teams.</w:t>
+      </w:r>
+      <w:r>
+        <w:rPr>
+          <w:rFonts w:ascii="Arial" w:hAnsi="Arial" w:cs="Arial"/>
+          <w:sz w:val="28"/>
+          <w:szCs w:val="28"/>
         </w:rPr>
         <w:t xml:space="preserve"> </w:t>
       </w:r>
@@ -1238,7 +1093,6 @@
           <w:rFonts w:ascii="Arial" w:hAnsi="Arial" w:cs="Arial"/>
           <w:sz w:val="28"/>
           <w:szCs w:val="28"/>
-          <w:highlight w:val="red"/>
         </w:rPr>
         <w:t>If two team</w:t>
       </w:r>
@@ -1247,7 +1101,6 @@
           <w:rFonts w:ascii="Arial" w:hAnsi="Arial" w:cs="Arial"/>
           <w:sz w:val="28"/>
           <w:szCs w:val="28"/>
-          <w:highlight w:val="red"/>
         </w:rPr>
         <w:t>s</w:t>
       </w:r>
@@ -1256,7 +1109,6 @@
           <w:rFonts w:ascii="Arial" w:hAnsi="Arial" w:cs="Arial"/>
           <w:sz w:val="28"/>
           <w:szCs w:val="28"/>
-          <w:highlight w:val="red"/>
         </w:rPr>
         <w:t xml:space="preserve"> use the same stadium, count the capacity of the stadium only once.</w:t>
       </w:r>
@@ -1275,15 +1127,13 @@
           <w:rFonts w:ascii="Arial" w:hAnsi="Arial" w:cs="Arial"/>
           <w:sz w:val="28"/>
           <w:szCs w:val="24"/>
-          <w:highlight w:val="yellow"/>
-        </w:rPr>
-      </w:pPr>
-      <w:r>
-        <w:rPr>
-          <w:rFonts w:ascii="Arial" w:hAnsi="Arial" w:cs="Arial"/>
-          <w:sz w:val="28"/>
-          <w:szCs w:val="28"/>
-          <w:highlight w:val="yellow"/>
+        </w:rPr>
+      </w:pPr>
+      <w:r>
+        <w:rPr>
+          <w:rFonts w:ascii="Arial" w:hAnsi="Arial" w:cs="Arial"/>
+          <w:sz w:val="28"/>
+          <w:szCs w:val="28"/>
         </w:rPr>
         <w:lastRenderedPageBreak/>
         <w:t xml:space="preserve">Display </w:t>
@@ -1293,7 +1143,6 @@
           <w:rFonts w:ascii="Arial" w:hAnsi="Arial" w:cs="Arial"/>
           <w:sz w:val="28"/>
           <w:szCs w:val="24"/>
-          <w:highlight w:val="yellow"/>
         </w:rPr>
         <w:t xml:space="preserve">the </w:t>
       </w:r>
@@ -1302,7 +1151,6 @@
           <w:rFonts w:ascii="Arial" w:hAnsi="Arial" w:cs="Arial"/>
           <w:sz w:val="28"/>
           <w:szCs w:val="24"/>
-          <w:highlight w:val="yellow"/>
         </w:rPr>
         <w:t>list of NFL teams, their stadium names</w:t>
       </w:r>
@@ -1311,7 +1159,6 @@
           <w:rFonts w:ascii="Arial" w:hAnsi="Arial" w:cs="Arial"/>
           <w:sz w:val="28"/>
           <w:szCs w:val="24"/>
-          <w:highlight w:val="yellow"/>
         </w:rPr>
         <w:t xml:space="preserve">, their </w:t>
       </w:r>
@@ -1320,7 +1167,6 @@
           <w:rFonts w:ascii="Arial" w:hAnsi="Arial" w:cs="Arial"/>
           <w:sz w:val="28"/>
           <w:szCs w:val="24"/>
-          <w:highlight w:val="yellow"/>
         </w:rPr>
         <w:t>conference</w:t>
       </w:r>
@@ -1329,7 +1175,6 @@
           <w:rFonts w:ascii="Arial" w:hAnsi="Arial" w:cs="Arial"/>
           <w:sz w:val="28"/>
           <w:szCs w:val="24"/>
-          <w:highlight w:val="yellow"/>
         </w:rPr>
         <w:t xml:space="preserve">, </w:t>
       </w:r>
@@ -1338,7 +1183,6 @@
           <w:rFonts w:ascii="Arial" w:hAnsi="Arial" w:cs="Arial"/>
           <w:sz w:val="28"/>
           <w:szCs w:val="24"/>
-          <w:highlight w:val="yellow"/>
         </w:rPr>
         <w:t xml:space="preserve">and </w:t>
       </w:r>
@@ -1347,7 +1191,6 @@
           <w:rFonts w:ascii="Arial" w:hAnsi="Arial" w:cs="Arial"/>
           <w:sz w:val="28"/>
           <w:szCs w:val="24"/>
-          <w:highlight w:val="yellow"/>
         </w:rPr>
         <w:t xml:space="preserve">their </w:t>
       </w:r>
@@ -1356,7 +1199,6 @@
           <w:rFonts w:ascii="Arial" w:hAnsi="Arial" w:cs="Arial"/>
           <w:sz w:val="28"/>
           <w:szCs w:val="24"/>
-          <w:highlight w:val="yellow"/>
         </w:rPr>
         <w:t>corresponding location sorted</w:t>
       </w:r>
@@ -1365,7 +1207,6 @@
           <w:rFonts w:ascii="Arial" w:hAnsi="Arial" w:cs="Arial"/>
           <w:sz w:val="28"/>
           <w:szCs w:val="24"/>
-          <w:highlight w:val="yellow"/>
         </w:rPr>
         <w:t xml:space="preserve"> by </w:t>
       </w:r>
@@ -1374,7 +1215,6 @@
           <w:rFonts w:ascii="Arial" w:hAnsi="Arial" w:cs="Arial"/>
           <w:sz w:val="28"/>
           <w:szCs w:val="24"/>
-          <w:highlight w:val="yellow"/>
         </w:rPr>
         <w:t>conference name.</w:t>
       </w:r>
@@ -1393,15 +1233,13 @@
           <w:rFonts w:ascii="Arial" w:hAnsi="Arial" w:cs="Arial"/>
           <w:sz w:val="28"/>
           <w:szCs w:val="28"/>
-          <w:highlight w:val="red"/>
-        </w:rPr>
-      </w:pPr>
-      <w:r>
-        <w:rPr>
-          <w:rFonts w:ascii="Arial" w:hAnsi="Arial" w:cs="Arial"/>
-          <w:sz w:val="28"/>
-          <w:szCs w:val="28"/>
-          <w:highlight w:val="red"/>
+        </w:rPr>
+      </w:pPr>
+      <w:r>
+        <w:rPr>
+          <w:rFonts w:ascii="Arial" w:hAnsi="Arial" w:cs="Arial"/>
+          <w:sz w:val="28"/>
+          <w:szCs w:val="28"/>
         </w:rPr>
         <w:t xml:space="preserve">Display all the souvenir list related to only one particular football team. </w:t>
       </w:r>
@@ -2241,15 +2079,7 @@
           <w:sz w:val="28"/>
           <w:szCs w:val="28"/>
         </w:rPr>
-        <w:t xml:space="preserve">the </w:t>
-      </w:r>
-      <w:r>
-        <w:rPr>
-          <w:rFonts w:ascii="Arial" w:hAnsi="Arial" w:cs="Arial"/>
-          <w:sz w:val="28"/>
-          <w:szCs w:val="28"/>
-        </w:rPr>
-        <w:t>Minnesota Vikings</w:t>
+        <w:t>the Minnesota Vikings</w:t>
       </w:r>
       <w:r>
         <w:rPr>
@@ -3186,13 +3016,6 @@
           <w:szCs w:val="24"/>
         </w:rPr>
         <w:tab/>
-      </w:r>
-      <w:r>
-        <w:rPr>
-          <w:rFonts w:ascii="Arial" w:hAnsi="Arial" w:cs="Arial"/>
-          <w:sz w:val="28"/>
-          <w:szCs w:val="24"/>
-        </w:rPr>
         <w:t xml:space="preserve"> $</w:t>
       </w:r>
       <w:r>
@@ -3449,47 +3272,7 @@
           <w:sz w:val="28"/>
           <w:szCs w:val="28"/>
         </w:rPr>
-        <w:t xml:space="preserve"> </w:t>
-      </w:r>
-      <w:r>
-        <w:rPr>
-          <w:rFonts w:ascii="Arial" w:hAnsi="Arial" w:cs="Arial"/>
-          <w:sz w:val="28"/>
-          <w:szCs w:val="28"/>
-        </w:rPr>
-        <w:t>(t</w:t>
-      </w:r>
-      <w:r>
-        <w:rPr>
-          <w:rFonts w:ascii="Arial" w:hAnsi="Arial" w:cs="Arial"/>
-          <w:sz w:val="28"/>
-          <w:szCs w:val="28"/>
-        </w:rPr>
-        <w:t>hree</w:t>
-      </w:r>
-      <w:r>
-        <w:rPr>
-          <w:rFonts w:ascii="Arial" w:hAnsi="Arial" w:cs="Arial"/>
-          <w:sz w:val="28"/>
-          <w:szCs w:val="28"/>
-        </w:rPr>
-        <w:t xml:space="preserve"> points will be deducted from your score</w:t>
-      </w:r>
-      <w:r>
-        <w:rPr>
-          <w:rFonts w:ascii="Arial" w:hAnsi="Arial" w:cs="Arial"/>
-          <w:sz w:val="28"/>
-          <w:szCs w:val="28"/>
-        </w:rPr>
-        <w:t>s</w:t>
-      </w:r>
-      <w:r>
-        <w:rPr>
-          <w:rFonts w:ascii="Arial" w:hAnsi="Arial" w:cs="Arial"/>
-          <w:sz w:val="28"/>
-          <w:szCs w:val="28"/>
-        </w:rPr>
-        <w:t xml:space="preserve"> if you do not meet this deadline). All projects are due by </w:t>
+        <w:t xml:space="preserve"> (three points will be deducted from your scores if you do not meet this deadline). All projects are due by </w:t>
       </w:r>
       <w:r>
         <w:rPr>
@@ -3674,31 +3457,7 @@
           <w:sz w:val="28"/>
           <w:szCs w:val="28"/>
         </w:rPr>
-        <w:t xml:space="preserve">Submit </w:t>
-      </w:r>
-      <w:r>
-        <w:rPr>
-          <w:rFonts w:ascii="Arial" w:hAnsi="Arial" w:cs="Arial"/>
-          <w:sz w:val="28"/>
-          <w:szCs w:val="28"/>
-        </w:rPr>
-        <w:t>the following</w:t>
-      </w:r>
-      <w:r>
-        <w:rPr>
-          <w:rFonts w:ascii="Arial" w:hAnsi="Arial" w:cs="Arial"/>
-          <w:sz w:val="28"/>
-          <w:szCs w:val="28"/>
-        </w:rPr>
-        <w:t xml:space="preserve"> UML class diagram</w:t>
-      </w:r>
-      <w:r>
-        <w:rPr>
-          <w:rFonts w:ascii="Arial" w:hAnsi="Arial" w:cs="Arial"/>
-          <w:sz w:val="28"/>
-          <w:szCs w:val="28"/>
-        </w:rPr>
-        <w:t>s</w:t>
+        <w:t>Submit the following UML class diagrams</w:t>
       </w:r>
     </w:p>
     <w:p>
@@ -3723,15 +3482,7 @@
           <w:sz w:val="28"/>
           <w:szCs w:val="28"/>
         </w:rPr>
-        <w:t>T</w:t>
-      </w:r>
-      <w:r>
-        <w:rPr>
-          <w:rFonts w:ascii="Arial" w:hAnsi="Arial" w:cs="Arial"/>
-          <w:sz w:val="28"/>
-          <w:szCs w:val="28"/>
-        </w:rPr>
-        <w:t>hree use cases</w:t>
+        <w:t>Three use cases</w:t>
       </w:r>
     </w:p>
     <w:p>
@@ -3781,15 +3532,7 @@
           <w:sz w:val="28"/>
           <w:szCs w:val="28"/>
         </w:rPr>
-        <w:t>T</w:t>
-      </w:r>
-      <w:r>
-        <w:rPr>
-          <w:rFonts w:ascii="Arial" w:hAnsi="Arial" w:cs="Arial"/>
-          <w:sz w:val="28"/>
-          <w:szCs w:val="28"/>
-        </w:rPr>
-        <w:t>hree state diagrams with your project.</w:t>
+        <w:t>Three state diagrams with your project.</w:t>
       </w:r>
     </w:p>
     <w:p>
@@ -3881,23 +3624,7 @@
           <w:sz w:val="28"/>
           <w:szCs w:val="28"/>
         </w:rPr>
-        <w:t xml:space="preserve"> discussi</w:t>
-      </w:r>
-      <w:r>
-        <w:rPr>
-          <w:rFonts w:ascii="Arial" w:hAnsi="Arial" w:cs="Arial"/>
-          <w:sz w:val="28"/>
-          <w:szCs w:val="28"/>
-        </w:rPr>
-        <w:t xml:space="preserve">on </w:t>
-      </w:r>
-      <w:r>
-        <w:rPr>
-          <w:rFonts w:ascii="Arial" w:hAnsi="Arial" w:cs="Arial"/>
-          <w:sz w:val="28"/>
-          <w:szCs w:val="28"/>
-        </w:rPr>
-        <w:t xml:space="preserve">for at least </w:t>
+        <w:t xml:space="preserve"> discussion for at least </w:t>
       </w:r>
       <w:r>
         <w:rPr>
@@ -3939,15 +3666,7 @@
           <w:sz w:val="28"/>
           <w:szCs w:val="28"/>
         </w:rPr>
-        <w:t>Identify all the data structures used</w:t>
-      </w:r>
-      <w:r>
-        <w:rPr>
-          <w:rFonts w:ascii="Arial" w:hAnsi="Arial" w:cs="Arial"/>
-          <w:sz w:val="28"/>
-          <w:szCs w:val="28"/>
-        </w:rPr>
-        <w:t xml:space="preserve"> </w:t>
+        <w:t xml:space="preserve">Identify all the data structures used </w:t>
       </w:r>
     </w:p>
     <w:p>
@@ -3972,127 +3691,7 @@
           <w:sz w:val="28"/>
           <w:szCs w:val="28"/>
         </w:rPr>
-        <w:t>Each team must use a version control system</w:t>
-      </w:r>
-      <w:r>
-        <w:rPr>
-          <w:rFonts w:ascii="Arial" w:hAnsi="Arial" w:cs="Arial"/>
-          <w:sz w:val="28"/>
-          <w:szCs w:val="28"/>
-        </w:rPr>
-        <w:t xml:space="preserve"> (o</w:t>
-      </w:r>
-      <w:r>
-        <w:rPr>
-          <w:rFonts w:ascii="Arial" w:hAnsi="Arial" w:cs="Arial"/>
-          <w:sz w:val="28"/>
-          <w:szCs w:val="28"/>
-        </w:rPr>
-        <w:t>nly team members should have access to their repository</w:t>
-      </w:r>
-      <w:r>
-        <w:rPr>
-          <w:rFonts w:ascii="Arial" w:hAnsi="Arial" w:cs="Arial"/>
-          <w:sz w:val="28"/>
-          <w:szCs w:val="28"/>
-        </w:rPr>
-        <w:t>)</w:t>
-      </w:r>
-      <w:r>
-        <w:rPr>
-          <w:rFonts w:ascii="Arial" w:hAnsi="Arial" w:cs="Arial"/>
-          <w:sz w:val="28"/>
-          <w:szCs w:val="28"/>
-        </w:rPr>
-        <w:t>, graphical user interface tool</w:t>
-      </w:r>
-      <w:r>
-        <w:rPr>
-          <w:rFonts w:ascii="Arial" w:hAnsi="Arial" w:cs="Arial"/>
-          <w:sz w:val="28"/>
-          <w:szCs w:val="28"/>
-        </w:rPr>
-        <w:t xml:space="preserve"> such as QT</w:t>
-      </w:r>
-      <w:r>
-        <w:rPr>
-          <w:rFonts w:ascii="Arial" w:hAnsi="Arial" w:cs="Arial"/>
-          <w:sz w:val="28"/>
-          <w:szCs w:val="28"/>
-        </w:rPr>
-        <w:t>, automated documentation tool</w:t>
-      </w:r>
-      <w:r>
-        <w:rPr>
-          <w:rFonts w:ascii="Arial" w:hAnsi="Arial" w:cs="Arial"/>
-          <w:sz w:val="28"/>
-          <w:szCs w:val="28"/>
-        </w:rPr>
-        <w:t xml:space="preserve"> (DOXYGEN)</w:t>
-      </w:r>
-      <w:r>
-        <w:rPr>
-          <w:rFonts w:ascii="Arial" w:hAnsi="Arial" w:cs="Arial"/>
-          <w:sz w:val="28"/>
-          <w:szCs w:val="28"/>
-        </w:rPr>
-        <w:t xml:space="preserve">, and an </w:t>
-      </w:r>
-      <w:r>
-        <w:rPr>
-          <w:rFonts w:ascii="Arial" w:hAnsi="Arial" w:cs="Arial"/>
-          <w:sz w:val="28"/>
-          <w:szCs w:val="28"/>
-        </w:rPr>
-        <w:t>A</w:t>
-      </w:r>
-      <w:r>
-        <w:rPr>
-          <w:rFonts w:ascii="Arial" w:hAnsi="Arial" w:cs="Arial"/>
-          <w:sz w:val="28"/>
-          <w:szCs w:val="28"/>
-        </w:rPr>
-        <w:t>gile management tool</w:t>
-      </w:r>
-      <w:r>
-        <w:rPr>
-          <w:rFonts w:ascii="Arial" w:hAnsi="Arial" w:cs="Arial"/>
-          <w:sz w:val="28"/>
-          <w:szCs w:val="28"/>
-        </w:rPr>
-        <w:t xml:space="preserve"> </w:t>
-      </w:r>
-      <w:r>
-        <w:rPr>
-          <w:rFonts w:ascii="Arial" w:hAnsi="Arial" w:cs="Arial"/>
-          <w:sz w:val="28"/>
-          <w:szCs w:val="28"/>
-        </w:rPr>
-        <w:t>(</w:t>
-      </w:r>
-      <w:r>
-        <w:rPr>
-          <w:rFonts w:ascii="Arial" w:hAnsi="Arial" w:cs="Arial"/>
-          <w:sz w:val="28"/>
-          <w:szCs w:val="28"/>
-        </w:rPr>
-        <w:t>Twilio, GITHUB, etc.)</w:t>
-      </w:r>
-      <w:r>
-        <w:rPr>
-          <w:rFonts w:ascii="Arial" w:hAnsi="Arial" w:cs="Arial"/>
-          <w:sz w:val="28"/>
-          <w:szCs w:val="28"/>
-        </w:rPr>
-        <w:t xml:space="preserve">, </w:t>
-      </w:r>
-      <w:r>
-        <w:rPr>
-          <w:rFonts w:ascii="Arial" w:hAnsi="Arial" w:cs="Arial"/>
-          <w:sz w:val="28"/>
-          <w:szCs w:val="28"/>
-        </w:rPr>
-        <w:t>and database software (</w:t>
+        <w:t>Each team must use a version control system (only team members should have access to their repository), graphical user interface tool such as QT, automated documentation tool (DOXYGEN), and an Agile management tool (Twilio, GITHUB, etc.), and database software (</w:t>
       </w:r>
       <w:proofErr w:type="spellStart"/>
       <w:r>
@@ -4110,15 +3709,7 @@
           <w:sz w:val="28"/>
           <w:szCs w:val="28"/>
         </w:rPr>
-        <w:t>. SQLite)</w:t>
-      </w:r>
-      <w:r>
-        <w:rPr>
-          <w:rFonts w:ascii="Arial" w:hAnsi="Arial" w:cs="Arial"/>
-          <w:sz w:val="28"/>
-          <w:szCs w:val="28"/>
-        </w:rPr>
-        <w:t xml:space="preserve">   </w:t>
+        <w:t xml:space="preserve">. SQLite)   </w:t>
       </w:r>
     </w:p>
     <w:p>
@@ -4207,23 +3798,7 @@
           <w:sz w:val="28"/>
           <w:szCs w:val="28"/>
         </w:rPr>
-        <w:t xml:space="preserve"> – </w:t>
-      </w:r>
-      <w:r>
-        <w:rPr>
-          <w:rFonts w:ascii="Arial" w:hAnsi="Arial" w:cs="Arial"/>
-          <w:sz w:val="28"/>
-          <w:szCs w:val="28"/>
-        </w:rPr>
-        <w:t>4</w:t>
-      </w:r>
-      <w:r>
-        <w:rPr>
-          <w:rFonts w:ascii="Arial" w:hAnsi="Arial" w:cs="Arial"/>
-          <w:sz w:val="28"/>
-          <w:szCs w:val="28"/>
-        </w:rPr>
-        <w:t xml:space="preserve"> points</w:t>
+        <w:t xml:space="preserve"> – 4 points</w:t>
       </w:r>
     </w:p>
     <w:p>
@@ -4281,23 +3856,7 @@
           <w:sz w:val="28"/>
           <w:szCs w:val="28"/>
         </w:rPr>
-        <w:t xml:space="preserve"> – </w:t>
-      </w:r>
-      <w:r>
-        <w:rPr>
-          <w:rFonts w:ascii="Arial" w:hAnsi="Arial" w:cs="Arial"/>
-          <w:sz w:val="28"/>
-          <w:szCs w:val="28"/>
-        </w:rPr>
-        <w:t>4</w:t>
-      </w:r>
-      <w:r>
-        <w:rPr>
-          <w:rFonts w:ascii="Arial" w:hAnsi="Arial" w:cs="Arial"/>
-          <w:sz w:val="28"/>
-          <w:szCs w:val="28"/>
-        </w:rPr>
-        <w:t xml:space="preserve"> points</w:t>
+        <w:t xml:space="preserve"> – 4 points</w:t>
       </w:r>
     </w:p>
     <w:p>
@@ -4339,23 +3898,7 @@
           <w:sz w:val="28"/>
           <w:szCs w:val="28"/>
         </w:rPr>
-        <w:t xml:space="preserve"> - </w:t>
-      </w:r>
-      <w:r>
-        <w:rPr>
-          <w:rFonts w:ascii="Arial" w:hAnsi="Arial" w:cs="Arial"/>
-          <w:sz w:val="28"/>
-          <w:szCs w:val="28"/>
-        </w:rPr>
-        <w:t>92</w:t>
-      </w:r>
-      <w:r>
-        <w:rPr>
-          <w:rFonts w:ascii="Arial" w:hAnsi="Arial" w:cs="Arial"/>
-          <w:sz w:val="28"/>
-          <w:szCs w:val="28"/>
-        </w:rPr>
-        <w:t xml:space="preserve"> points</w:t>
+        <w:t xml:space="preserve"> - 92 points</w:t>
       </w:r>
     </w:p>
     <w:p>
@@ -5373,39 +4916,7 @@
           <w:sz w:val="28"/>
           <w:szCs w:val="28"/>
         </w:rPr>
-        <w:t xml:space="preserve">Be prepared to demonstrate all project’s requirements within </w:t>
-      </w:r>
-      <w:r>
-        <w:rPr>
-          <w:rFonts w:ascii="Arial" w:hAnsi="Arial" w:cs="Arial"/>
-          <w:sz w:val="28"/>
-          <w:szCs w:val="28"/>
-        </w:rPr>
-        <w:t>a</w:t>
-      </w:r>
-      <w:r>
-        <w:rPr>
-          <w:rFonts w:ascii="Arial" w:hAnsi="Arial" w:cs="Arial"/>
-          <w:sz w:val="28"/>
-          <w:szCs w:val="28"/>
-        </w:rPr>
-        <w:t xml:space="preserve"> 20</w:t>
-      </w:r>
-      <w:r>
-        <w:rPr>
-          <w:rFonts w:ascii="Arial" w:hAnsi="Arial" w:cs="Arial"/>
-          <w:sz w:val="28"/>
-          <w:szCs w:val="28"/>
-        </w:rPr>
-        <w:t>-</w:t>
-      </w:r>
-      <w:r>
-        <w:rPr>
-          <w:rFonts w:ascii="Arial" w:hAnsi="Arial" w:cs="Arial"/>
-          <w:sz w:val="28"/>
-          <w:szCs w:val="28"/>
-        </w:rPr>
-        <w:t>minute timeframe.</w:t>
+        <w:t>Be prepared to demonstrate all project’s requirements within a 20-minute timeframe.</w:t>
       </w:r>
     </w:p>
     <w:p>
@@ -5480,23 +4991,7 @@
           <w:sz w:val="28"/>
           <w:szCs w:val="28"/>
         </w:rPr>
-        <w:t>Each teammate must identify their accomplishments on the project and assess their teammates</w:t>
-      </w:r>
-      <w:r>
-        <w:rPr>
-          <w:rFonts w:ascii="Arial" w:hAnsi="Arial" w:cs="Arial"/>
-          <w:sz w:val="28"/>
-          <w:szCs w:val="28"/>
-        </w:rPr>
-        <w:t xml:space="preserve"> via e-mail</w:t>
-      </w:r>
-      <w:r>
-        <w:rPr>
-          <w:rFonts w:ascii="Arial" w:hAnsi="Arial" w:cs="Arial"/>
-          <w:sz w:val="28"/>
-          <w:szCs w:val="28"/>
-        </w:rPr>
-        <w:t>.</w:t>
+        <w:t>Each teammate must identify their accomplishments on the project and assess their teammates via e-mail.</w:t>
       </w:r>
     </w:p>
     <w:p>
@@ -5546,47 +5041,7 @@
           <w:sz w:val="28"/>
           <w:szCs w:val="28"/>
         </w:rPr>
-        <w:t xml:space="preserve">Code, test plan, agile stories, </w:t>
-      </w:r>
-      <w:r>
-        <w:rPr>
-          <w:rFonts w:ascii="Arial" w:hAnsi="Arial" w:cs="Arial"/>
-          <w:sz w:val="28"/>
-          <w:szCs w:val="28"/>
-        </w:rPr>
-        <w:t>s</w:t>
-      </w:r>
-      <w:r>
-        <w:rPr>
-          <w:rFonts w:ascii="Arial" w:hAnsi="Arial" w:cs="Arial"/>
-          <w:sz w:val="28"/>
-          <w:szCs w:val="28"/>
-        </w:rPr>
-        <w:t>crum log, coding standards, team rules, UML diagrams (class, use cases, state diagrams</w:t>
-      </w:r>
-      <w:r>
-        <w:rPr>
-          <w:rFonts w:ascii="Arial" w:hAnsi="Arial" w:cs="Arial"/>
-          <w:sz w:val="28"/>
-          <w:szCs w:val="28"/>
-        </w:rPr>
-        <w:t>)</w:t>
-      </w:r>
-      <w:r>
-        <w:rPr>
-          <w:rFonts w:ascii="Arial" w:hAnsi="Arial" w:cs="Arial"/>
-          <w:sz w:val="28"/>
-          <w:szCs w:val="28"/>
-        </w:rPr>
-        <w:t>, data structures used, Big Oh analysis</w:t>
-      </w:r>
-      <w:r>
-        <w:rPr>
-          <w:rFonts w:ascii="Arial" w:hAnsi="Arial" w:cs="Arial"/>
-          <w:sz w:val="28"/>
-          <w:szCs w:val="28"/>
-        </w:rPr>
-        <w:t xml:space="preserve"> </w:t>
+        <w:t xml:space="preserve">Code, test plan, agile stories, scrum log, coding standards, team rules, UML diagrams (class, use cases, state diagrams), data structures used, Big Oh analysis </w:t>
       </w:r>
     </w:p>
     <w:p>

</xml_diff>